<commit_message>
Até exercicio 05 TP2
</commit_message>
<xml_diff>
--- a/TP2/documentos/samuel_hermany_DR3_TP2.docx
+++ b/TP2/documentos/samuel_hermany_DR3_TP2.docx
@@ -4578,22 +4578,689 @@
           <w:ilvl w:val="0"/>
           <w:numId w:val="0"/>
         </w:numPr>
-        <w:ind w:left="90"/>
+        <w:ind w:left="720"/>
       </w:pPr>
       <w:r>
         <w:lastRenderedPageBreak/>
         <w:t>Link GitHub</w:t>
       </w:r>
     </w:p>
-    <w:p/>
     <w:p>
       <w:pPr>
+        <w:rPr>
+          <w:smallCaps/>
+        </w:rPr>
+      </w:pPr>
+      <w:hyperlink r:id="rId7" w:history="1">
+        <w:r>
+          <w:rPr>
+            <w:rStyle w:val="Hyperlink"/>
+          </w:rPr>
+          <w:t>https://github.com/faculdade-infnet/IV-2-Java/tree/main/TP2</w:t>
+        </w:r>
+      </w:hyperlink>
+      <w:r>
+        <w:t xml:space="preserve"> </w:t>
+      </w:r>
+    </w:p>
+    <w:p>
+      <w:pPr>
         <w:pStyle w:val="Ttulo1"/>
+      </w:pPr>
+      <w:r>
+        <w:t>Exercício</w:t>
+      </w:r>
+    </w:p>
+    <w:p>
+      <w:pPr>
+        <w:pStyle w:val="PargrafodaLista"/>
         <w:numPr>
           <w:ilvl w:val="0"/>
-          <w:numId w:val="7"/>
+          <w:numId w:val="13"/>
         </w:numPr>
-        <w:ind w:left="450"/>
+      </w:pPr>
+      <w:r>
+        <w:t>Implementação</w:t>
+      </w:r>
+    </w:p>
+    <w:p>
+      <w:pPr>
+        <w:jc w:val="center"/>
+      </w:pPr>
+      <w:r>
+        <w:rPr>
+          <w:noProof/>
+        </w:rPr>
+        <w:drawing>
+          <wp:inline distT="0" distB="0" distL="0" distR="0" wp14:anchorId="08888087" wp14:editId="618C0AFB">
+            <wp:extent cx="3896882" cy="1121542"/>
+            <wp:effectExtent l="0" t="0" r="8890" b="2540"/>
+            <wp:docPr id="34" name="Imagem 34"/>
+            <wp:cNvGraphicFramePr>
+              <a:graphicFrameLocks xmlns:a="http://schemas.openxmlformats.org/drawingml/2006/main" noChangeAspect="1"/>
+            </wp:cNvGraphicFramePr>
+            <a:graphic xmlns:a="http://schemas.openxmlformats.org/drawingml/2006/main">
+              <a:graphicData uri="http://schemas.openxmlformats.org/drawingml/2006/picture">
+                <pic:pic xmlns:pic="http://schemas.openxmlformats.org/drawingml/2006/picture">
+                  <pic:nvPicPr>
+                    <pic:cNvPr id="1" name=""/>
+                    <pic:cNvPicPr/>
+                  </pic:nvPicPr>
+                  <pic:blipFill>
+                    <a:blip r:embed="rId8"/>
+                    <a:stretch>
+                      <a:fillRect/>
+                    </a:stretch>
+                  </pic:blipFill>
+                  <pic:spPr>
+                    <a:xfrm>
+                      <a:off x="0" y="0"/>
+                      <a:ext cx="3927354" cy="1130312"/>
+                    </a:xfrm>
+                    <a:prstGeom prst="rect">
+                      <a:avLst/>
+                    </a:prstGeom>
+                  </pic:spPr>
+                </pic:pic>
+              </a:graphicData>
+            </a:graphic>
+          </wp:inline>
+        </w:drawing>
+      </w:r>
+    </w:p>
+    <w:p>
+      <w:pPr>
+        <w:pStyle w:val="PargrafodaLista"/>
+        <w:numPr>
+          <w:ilvl w:val="0"/>
+          <w:numId w:val="12"/>
+        </w:numPr>
+      </w:pPr>
+      <w:r>
+        <w:t>Test</w:t>
+      </w:r>
+      <w:r>
+        <w:t>e</w:t>
+      </w:r>
+    </w:p>
+    <w:p>
+      <w:pPr>
+        <w:jc w:val="center"/>
+      </w:pPr>
+      <w:r>
+        <w:rPr>
+          <w:noProof/>
+        </w:rPr>
+        <w:drawing>
+          <wp:inline distT="0" distB="0" distL="0" distR="0" wp14:anchorId="2A77F082" wp14:editId="1747AE89">
+            <wp:extent cx="3922519" cy="2796198"/>
+            <wp:effectExtent l="0" t="0" r="1905" b="4445"/>
+            <wp:docPr id="41" name="Imagem 41"/>
+            <wp:cNvGraphicFramePr>
+              <a:graphicFrameLocks xmlns:a="http://schemas.openxmlformats.org/drawingml/2006/main" noChangeAspect="1"/>
+            </wp:cNvGraphicFramePr>
+            <a:graphic xmlns:a="http://schemas.openxmlformats.org/drawingml/2006/main">
+              <a:graphicData uri="http://schemas.openxmlformats.org/drawingml/2006/picture">
+                <pic:pic xmlns:pic="http://schemas.openxmlformats.org/drawingml/2006/picture">
+                  <pic:nvPicPr>
+                    <pic:cNvPr id="1" name=""/>
+                    <pic:cNvPicPr/>
+                  </pic:nvPicPr>
+                  <pic:blipFill>
+                    <a:blip r:embed="rId9"/>
+                    <a:stretch>
+                      <a:fillRect/>
+                    </a:stretch>
+                  </pic:blipFill>
+                  <pic:spPr>
+                    <a:xfrm>
+                      <a:off x="0" y="0"/>
+                      <a:ext cx="3932427" cy="2803261"/>
+                    </a:xfrm>
+                    <a:prstGeom prst="rect">
+                      <a:avLst/>
+                    </a:prstGeom>
+                  </pic:spPr>
+                </pic:pic>
+              </a:graphicData>
+            </a:graphic>
+          </wp:inline>
+        </w:drawing>
+      </w:r>
+    </w:p>
+    <w:p>
+      <w:pPr>
+        <w:pStyle w:val="Ttulo1"/>
+      </w:pPr>
+      <w:r>
+        <w:t>Exercício</w:t>
+      </w:r>
+    </w:p>
+    <w:p>
+      <w:pPr>
+        <w:pStyle w:val="Imagem"/>
+      </w:pPr>
+      <w:r>
+        <w:drawing>
+          <wp:inline distT="0" distB="0" distL="0" distR="0" wp14:anchorId="224DD971" wp14:editId="5D415CAD">
+            <wp:extent cx="4460905" cy="3357045"/>
+            <wp:effectExtent l="0" t="0" r="0" b="0"/>
+            <wp:docPr id="48" name="Imagem 48"/>
+            <wp:cNvGraphicFramePr>
+              <a:graphicFrameLocks xmlns:a="http://schemas.openxmlformats.org/drawingml/2006/main" noChangeAspect="1"/>
+            </wp:cNvGraphicFramePr>
+            <a:graphic xmlns:a="http://schemas.openxmlformats.org/drawingml/2006/main">
+              <a:graphicData uri="http://schemas.openxmlformats.org/drawingml/2006/picture">
+                <pic:pic xmlns:pic="http://schemas.openxmlformats.org/drawingml/2006/picture">
+                  <pic:nvPicPr>
+                    <pic:cNvPr id="1" name=""/>
+                    <pic:cNvPicPr/>
+                  </pic:nvPicPr>
+                  <pic:blipFill>
+                    <a:blip r:embed="rId10"/>
+                    <a:stretch>
+                      <a:fillRect/>
+                    </a:stretch>
+                  </pic:blipFill>
+                  <pic:spPr>
+                    <a:xfrm>
+                      <a:off x="0" y="0"/>
+                      <a:ext cx="4465764" cy="3360701"/>
+                    </a:xfrm>
+                    <a:prstGeom prst="rect">
+                      <a:avLst/>
+                    </a:prstGeom>
+                  </pic:spPr>
+                </pic:pic>
+              </a:graphicData>
+            </a:graphic>
+          </wp:inline>
+        </w:drawing>
+      </w:r>
+    </w:p>
+    <w:p>
+      <w:pPr>
+        <w:pStyle w:val="Ttulo1"/>
+      </w:pPr>
+      <w:r>
+        <w:lastRenderedPageBreak/>
+        <w:t>Exercício</w:t>
+      </w:r>
+    </w:p>
+    <w:p>
+      <w:pPr>
+        <w:pStyle w:val="PargrafodaLista"/>
+        <w:numPr>
+          <w:ilvl w:val="0"/>
+          <w:numId w:val="12"/>
+        </w:numPr>
+      </w:pPr>
+      <w:r>
+        <w:t>Implementação</w:t>
+      </w:r>
+    </w:p>
+    <w:p>
+      <w:pPr>
+        <w:jc w:val="center"/>
+      </w:pPr>
+      <w:r>
+        <w:rPr>
+          <w:noProof/>
+        </w:rPr>
+        <w:drawing>
+          <wp:inline distT="0" distB="0" distL="0" distR="0" wp14:anchorId="67BEA9F3" wp14:editId="188CECB8">
+            <wp:extent cx="3896882" cy="1121542"/>
+            <wp:effectExtent l="0" t="0" r="8890" b="2540"/>
+            <wp:docPr id="49" name="Imagem 49"/>
+            <wp:cNvGraphicFramePr>
+              <a:graphicFrameLocks xmlns:a="http://schemas.openxmlformats.org/drawingml/2006/main" noChangeAspect="1"/>
+            </wp:cNvGraphicFramePr>
+            <a:graphic xmlns:a="http://schemas.openxmlformats.org/drawingml/2006/main">
+              <a:graphicData uri="http://schemas.openxmlformats.org/drawingml/2006/picture">
+                <pic:pic xmlns:pic="http://schemas.openxmlformats.org/drawingml/2006/picture">
+                  <pic:nvPicPr>
+                    <pic:cNvPr id="1" name=""/>
+                    <pic:cNvPicPr/>
+                  </pic:nvPicPr>
+                  <pic:blipFill>
+                    <a:blip r:embed="rId8"/>
+                    <a:stretch>
+                      <a:fillRect/>
+                    </a:stretch>
+                  </pic:blipFill>
+                  <pic:spPr>
+                    <a:xfrm>
+                      <a:off x="0" y="0"/>
+                      <a:ext cx="3927354" cy="1130312"/>
+                    </a:xfrm>
+                    <a:prstGeom prst="rect">
+                      <a:avLst/>
+                    </a:prstGeom>
+                  </pic:spPr>
+                </pic:pic>
+              </a:graphicData>
+            </a:graphic>
+          </wp:inline>
+        </w:drawing>
+      </w:r>
+    </w:p>
+    <w:p>
+      <w:pPr>
+        <w:pStyle w:val="PargrafodaLista"/>
+        <w:numPr>
+          <w:ilvl w:val="0"/>
+          <w:numId w:val="12"/>
+        </w:numPr>
+      </w:pPr>
+      <w:r>
+        <w:t>Teste</w:t>
+      </w:r>
+    </w:p>
+    <w:p>
+      <w:pPr>
+        <w:jc w:val="center"/>
+      </w:pPr>
+      <w:r>
+        <w:rPr>
+          <w:noProof/>
+        </w:rPr>
+        <w:drawing>
+          <wp:inline distT="0" distB="0" distL="0" distR="0" wp14:anchorId="17AD3C4F" wp14:editId="413077CA">
+            <wp:extent cx="5170146" cy="6024912"/>
+            <wp:effectExtent l="0" t="0" r="0" b="0"/>
+            <wp:docPr id="50" name="Imagem 50"/>
+            <wp:cNvGraphicFramePr>
+              <a:graphicFrameLocks xmlns:a="http://schemas.openxmlformats.org/drawingml/2006/main" noChangeAspect="1"/>
+            </wp:cNvGraphicFramePr>
+            <a:graphic xmlns:a="http://schemas.openxmlformats.org/drawingml/2006/main">
+              <a:graphicData uri="http://schemas.openxmlformats.org/drawingml/2006/picture">
+                <pic:pic xmlns:pic="http://schemas.openxmlformats.org/drawingml/2006/picture">
+                  <pic:nvPicPr>
+                    <pic:cNvPr id="1" name=""/>
+                    <pic:cNvPicPr/>
+                  </pic:nvPicPr>
+                  <pic:blipFill>
+                    <a:blip r:embed="rId11"/>
+                    <a:stretch>
+                      <a:fillRect/>
+                    </a:stretch>
+                  </pic:blipFill>
+                  <pic:spPr>
+                    <a:xfrm>
+                      <a:off x="0" y="0"/>
+                      <a:ext cx="5192887" cy="6051412"/>
+                    </a:xfrm>
+                    <a:prstGeom prst="rect">
+                      <a:avLst/>
+                    </a:prstGeom>
+                  </pic:spPr>
+                </pic:pic>
+              </a:graphicData>
+            </a:graphic>
+          </wp:inline>
+        </w:drawing>
+      </w:r>
+    </w:p>
+    <w:p>
+      <w:pPr>
+        <w:jc w:val="center"/>
+      </w:pPr>
+      <w:r>
+        <w:rPr>
+          <w:noProof/>
+        </w:rPr>
+        <w:drawing>
+          <wp:inline distT="0" distB="0" distL="0" distR="0" wp14:anchorId="3CD2D0AA" wp14:editId="13944070">
+            <wp:extent cx="5281301" cy="1604947"/>
+            <wp:effectExtent l="0" t="0" r="0" b="0"/>
+            <wp:docPr id="51" name="Imagem 51"/>
+            <wp:cNvGraphicFramePr>
+              <a:graphicFrameLocks xmlns:a="http://schemas.openxmlformats.org/drawingml/2006/main" noChangeAspect="1"/>
+            </wp:cNvGraphicFramePr>
+            <a:graphic xmlns:a="http://schemas.openxmlformats.org/drawingml/2006/main">
+              <a:graphicData uri="http://schemas.openxmlformats.org/drawingml/2006/picture">
+                <pic:pic xmlns:pic="http://schemas.openxmlformats.org/drawingml/2006/picture">
+                  <pic:nvPicPr>
+                    <pic:cNvPr id="1" name=""/>
+                    <pic:cNvPicPr/>
+                  </pic:nvPicPr>
+                  <pic:blipFill>
+                    <a:blip r:embed="rId12"/>
+                    <a:stretch>
+                      <a:fillRect/>
+                    </a:stretch>
+                  </pic:blipFill>
+                  <pic:spPr>
+                    <a:xfrm>
+                      <a:off x="0" y="0"/>
+                      <a:ext cx="5354545" cy="1627205"/>
+                    </a:xfrm>
+                    <a:prstGeom prst="rect">
+                      <a:avLst/>
+                    </a:prstGeom>
+                  </pic:spPr>
+                </pic:pic>
+              </a:graphicData>
+            </a:graphic>
+          </wp:inline>
+        </w:drawing>
+      </w:r>
+    </w:p>
+    <w:p>
+      <w:pPr>
+        <w:pStyle w:val="Ttulo1"/>
+      </w:pPr>
+      <w:r>
+        <w:lastRenderedPageBreak/>
+        <w:t>Exercício</w:t>
+      </w:r>
+    </w:p>
+    <w:p>
+      <w:pPr>
+        <w:pStyle w:val="Imagem"/>
+      </w:pPr>
+      <w:r>
+        <w:drawing>
+          <wp:inline distT="0" distB="0" distL="0" distR="0" wp14:anchorId="330C0DA9" wp14:editId="4FC701D9">
+            <wp:extent cx="6479540" cy="1626235"/>
+            <wp:effectExtent l="0" t="0" r="0" b="0"/>
+            <wp:docPr id="52" name="Imagem 52"/>
+            <wp:cNvGraphicFramePr>
+              <a:graphicFrameLocks xmlns:a="http://schemas.openxmlformats.org/drawingml/2006/main" noChangeAspect="1"/>
+            </wp:cNvGraphicFramePr>
+            <a:graphic xmlns:a="http://schemas.openxmlformats.org/drawingml/2006/main">
+              <a:graphicData uri="http://schemas.openxmlformats.org/drawingml/2006/picture">
+                <pic:pic xmlns:pic="http://schemas.openxmlformats.org/drawingml/2006/picture">
+                  <pic:nvPicPr>
+                    <pic:cNvPr id="1" name=""/>
+                    <pic:cNvPicPr/>
+                  </pic:nvPicPr>
+                  <pic:blipFill>
+                    <a:blip r:embed="rId13"/>
+                    <a:stretch>
+                      <a:fillRect/>
+                    </a:stretch>
+                  </pic:blipFill>
+                  <pic:spPr>
+                    <a:xfrm>
+                      <a:off x="0" y="0"/>
+                      <a:ext cx="6479540" cy="1626235"/>
+                    </a:xfrm>
+                    <a:prstGeom prst="rect">
+                      <a:avLst/>
+                    </a:prstGeom>
+                  </pic:spPr>
+                </pic:pic>
+              </a:graphicData>
+            </a:graphic>
+          </wp:inline>
+        </w:drawing>
+      </w:r>
+    </w:p>
+    <w:p>
+      <w:pPr>
+        <w:pStyle w:val="Ttulo1"/>
+      </w:pPr>
+      <w:r>
+        <w:t>Exercício</w:t>
+      </w:r>
+    </w:p>
+    <w:p>
+      <w:pPr>
+        <w:pStyle w:val="Imagem"/>
+      </w:pPr>
+      <w:r>
+        <w:drawing>
+          <wp:inline distT="0" distB="0" distL="0" distR="0" wp14:anchorId="3CDB2C7E" wp14:editId="08721E62">
+            <wp:extent cx="6089502" cy="1906905"/>
+            <wp:effectExtent l="0" t="0" r="6985" b="0"/>
+            <wp:docPr id="53" name="Imagem 53"/>
+            <wp:cNvGraphicFramePr>
+              <a:graphicFrameLocks xmlns:a="http://schemas.openxmlformats.org/drawingml/2006/main" noChangeAspect="1"/>
+            </wp:cNvGraphicFramePr>
+            <a:graphic xmlns:a="http://schemas.openxmlformats.org/drawingml/2006/main">
+              <a:graphicData uri="http://schemas.openxmlformats.org/drawingml/2006/picture">
+                <pic:pic xmlns:pic="http://schemas.openxmlformats.org/drawingml/2006/picture">
+                  <pic:nvPicPr>
+                    <pic:cNvPr id="1" name=""/>
+                    <pic:cNvPicPr/>
+                  </pic:nvPicPr>
+                  <pic:blipFill>
+                    <a:blip r:embed="rId14"/>
+                    <a:stretch>
+                      <a:fillRect/>
+                    </a:stretch>
+                  </pic:blipFill>
+                  <pic:spPr>
+                    <a:xfrm>
+                      <a:off x="0" y="0"/>
+                      <a:ext cx="6093535" cy="1908168"/>
+                    </a:xfrm>
+                    <a:prstGeom prst="rect">
+                      <a:avLst/>
+                    </a:prstGeom>
+                  </pic:spPr>
+                </pic:pic>
+              </a:graphicData>
+            </a:graphic>
+          </wp:inline>
+        </w:drawing>
+      </w:r>
+    </w:p>
+    <w:p>
+      <w:pPr>
+        <w:pStyle w:val="Imagem"/>
+      </w:pPr>
+      <w:r>
+        <w:drawing>
+          <wp:inline distT="0" distB="0" distL="0" distR="0" wp14:anchorId="1E6607B9" wp14:editId="0CAD39E9">
+            <wp:extent cx="6479540" cy="3841115"/>
+            <wp:effectExtent l="0" t="0" r="0" b="6985"/>
+            <wp:docPr id="54" name="Imagem 54"/>
+            <wp:cNvGraphicFramePr>
+              <a:graphicFrameLocks xmlns:a="http://schemas.openxmlformats.org/drawingml/2006/main" noChangeAspect="1"/>
+            </wp:cNvGraphicFramePr>
+            <a:graphic xmlns:a="http://schemas.openxmlformats.org/drawingml/2006/main">
+              <a:graphicData uri="http://schemas.openxmlformats.org/drawingml/2006/picture">
+                <pic:pic xmlns:pic="http://schemas.openxmlformats.org/drawingml/2006/picture">
+                  <pic:nvPicPr>
+                    <pic:cNvPr id="1" name=""/>
+                    <pic:cNvPicPr/>
+                  </pic:nvPicPr>
+                  <pic:blipFill>
+                    <a:blip r:embed="rId15"/>
+                    <a:stretch>
+                      <a:fillRect/>
+                    </a:stretch>
+                  </pic:blipFill>
+                  <pic:spPr>
+                    <a:xfrm>
+                      <a:off x="0" y="0"/>
+                      <a:ext cx="6479540" cy="3841115"/>
+                    </a:xfrm>
+                    <a:prstGeom prst="rect">
+                      <a:avLst/>
+                    </a:prstGeom>
+                  </pic:spPr>
+                </pic:pic>
+              </a:graphicData>
+            </a:graphic>
+          </wp:inline>
+        </w:drawing>
+      </w:r>
+    </w:p>
+    <w:p>
+      <w:pPr>
+        <w:pStyle w:val="Ttulo1"/>
+      </w:pPr>
+      <w:r>
+        <w:t>Exercício</w:t>
+      </w:r>
+    </w:p>
+    <w:p>
+      <w:pPr>
+        <w:pStyle w:val="Imagem"/>
+      </w:pPr>
+    </w:p>
+    <w:p>
+      <w:pPr>
+        <w:pStyle w:val="Ttulo1"/>
+      </w:pPr>
+      <w:r>
+        <w:rPr>
+          <w:noProof/>
+        </w:rPr>
+        <w:lastRenderedPageBreak/>
+        <mc:AlternateContent>
+          <mc:Choice Requires="wps">
+            <w:drawing>
+              <wp:anchor distT="0" distB="0" distL="114300" distR="114300" simplePos="0" relativeHeight="251666432" behindDoc="0" locked="0" layoutInCell="1" allowOverlap="1" wp14:anchorId="026348A1" wp14:editId="0353A730">
+                <wp:simplePos x="0" y="0"/>
+                <wp:positionH relativeFrom="column">
+                  <wp:posOffset>1496060</wp:posOffset>
+                </wp:positionH>
+                <wp:positionV relativeFrom="paragraph">
+                  <wp:posOffset>335013</wp:posOffset>
+                </wp:positionV>
+                <wp:extent cx="226695" cy="226695"/>
+                <wp:effectExtent l="0" t="0" r="20955" b="20955"/>
+                <wp:wrapNone/>
+                <wp:docPr id="37" name="Elipse 37"/>
+                <wp:cNvGraphicFramePr/>
+                <a:graphic xmlns:a="http://schemas.openxmlformats.org/drawingml/2006/main">
+                  <a:graphicData uri="http://schemas.microsoft.com/office/word/2010/wordprocessingShape">
+                    <wps:wsp>
+                      <wps:cNvSpPr/>
+                      <wps:spPr>
+                        <a:xfrm>
+                          <a:off x="0" y="0"/>
+                          <a:ext cx="226695" cy="226695"/>
+                        </a:xfrm>
+                        <a:prstGeom prst="ellipse">
+                          <a:avLst/>
+                        </a:prstGeom>
+                        <a:noFill/>
+                        <a:ln>
+                          <a:solidFill>
+                            <a:srgbClr val="FF0000"/>
+                          </a:solidFill>
+                        </a:ln>
+                      </wps:spPr>
+                      <wps:style>
+                        <a:lnRef idx="2">
+                          <a:schemeClr val="accent1">
+                            <a:shade val="50000"/>
+                          </a:schemeClr>
+                        </a:lnRef>
+                        <a:fillRef idx="1">
+                          <a:schemeClr val="accent1"/>
+                        </a:fillRef>
+                        <a:effectRef idx="0">
+                          <a:schemeClr val="accent1"/>
+                        </a:effectRef>
+                        <a:fontRef idx="minor">
+                          <a:schemeClr val="lt1"/>
+                        </a:fontRef>
+                      </wps:style>
+                      <wps:txbx>
+                        <w:txbxContent>
+                          <w:p>
+                            <w:pPr>
+                              <w:jc w:val="center"/>
+                              <w:rPr>
+                                <w:color w:val="FF0000"/>
+                              </w:rPr>
+                            </w:pPr>
+                            <w:r>
+                              <w:rPr>
+                                <w:color w:val="FF0000"/>
+                              </w:rPr>
+                              <w:t>1</w:t>
+                            </w:r>
+                          </w:p>
+                        </w:txbxContent>
+                      </wps:txbx>
+                      <wps:bodyPr rot="0" spcFirstLastPara="0" vertOverflow="overflow" horzOverflow="overflow" vert="horz" wrap="square" lIns="0" tIns="0" rIns="0" bIns="0" numCol="1" spcCol="0" rtlCol="0" fromWordArt="0" anchor="ctr" anchorCtr="0" forceAA="0" compatLnSpc="1">
+                        <a:prstTxWarp prst="textNoShape">
+                          <a:avLst/>
+                        </a:prstTxWarp>
+                        <a:noAutofit/>
+                      </wps:bodyPr>
+                    </wps:wsp>
+                  </a:graphicData>
+                </a:graphic>
+                <wp14:sizeRelH relativeFrom="margin">
+                  <wp14:pctWidth>0</wp14:pctWidth>
+                </wp14:sizeRelH>
+                <wp14:sizeRelV relativeFrom="margin">
+                  <wp14:pctHeight>0</wp14:pctHeight>
+                </wp14:sizeRelV>
+              </wp:anchor>
+            </w:drawing>
+          </mc:Choice>
+          <mc:Fallback>
+            <w:pict>
+              <v:oval w14:anchorId="026348A1" id="Elipse 37" o:spid="_x0000_s1059" style="position:absolute;left:0;text-align:left;margin-left:117.8pt;margin-top:26.4pt;width:17.85pt;height:17.85pt;z-index:251666432;visibility:visible;mso-wrap-style:square;mso-width-percent:0;mso-height-percent:0;mso-wrap-distance-left:9pt;mso-wrap-distance-top:0;mso-wrap-distance-right:9pt;mso-wrap-distance-bottom:0;mso-position-horizontal:absolute;mso-position-horizontal-relative:text;mso-position-vertical:absolute;mso-position-vertical-relative:text;mso-width-percent:0;mso-height-percent:0;mso-width-relative:margin;mso-height-relative:margin;v-text-anchor:middle" o:gfxdata="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" filled="f" strokecolor="red" strokeweight="1pt">
+                <v:stroke joinstyle="miter"/>
+                <v:textbox inset="0,0,0,0">
+                  <w:txbxContent>
+                    <w:p>
+                      <w:pPr>
+                        <w:jc w:val="center"/>
+                        <w:rPr>
+                          <w:color w:val="FF0000"/>
+                        </w:rPr>
+                      </w:pPr>
+                      <w:r>
+                        <w:rPr>
+                          <w:color w:val="FF0000"/>
+                        </w:rPr>
+                        <w:t>1</w:t>
+                      </w:r>
+                    </w:p>
+                  </w:txbxContent>
+                </v:textbox>
+              </v:oval>
+            </w:pict>
+          </mc:Fallback>
+        </mc:AlternateContent>
+      </w:r>
+      <w:r>
+        <w:t>Exercício</w:t>
+      </w:r>
+    </w:p>
+    <w:p>
+      <w:pPr>
+        <w:pStyle w:val="Imagem"/>
+      </w:pPr>
+    </w:p>
+    <w:p>
+      <w:pPr>
+        <w:pStyle w:val="Ttulo1"/>
+      </w:pPr>
+      <w:r>
+        <w:t>Exercício</w:t>
+      </w:r>
+    </w:p>
+    <w:p>
+      <w:pPr>
+        <w:pStyle w:val="Imagem"/>
+      </w:pPr>
+    </w:p>
+    <w:p>
+      <w:pPr>
+        <w:pStyle w:val="Ttulo1"/>
+        <w:tabs>
+          <w:tab w:val="left" w:pos="1276"/>
+        </w:tabs>
+      </w:pPr>
+      <w:r>
+        <w:t>Exercício</w:t>
+      </w:r>
+    </w:p>
+    <w:p>
+      <w:pPr>
+        <w:pStyle w:val="Ttulo1"/>
       </w:pPr>
       <w:r>
         <w:t>Exercício</w:t>
@@ -4700,6 +5367,119 @@
     </w:lvl>
   </w:abstractNum>
   <w:abstractNum w:abstractNumId="1" w15:restartNumberingAfterBreak="0">
+    <w:nsid w:val="17F82D7C"/>
+    <w:multiLevelType w:val="hybridMultilevel"/>
+    <w:tmpl w:val="4DB6AEC0"/>
+    <w:lvl w:ilvl="0" w:tplc="04160001">
+      <w:start w:val="1"/>
+      <w:numFmt w:val="bullet"/>
+      <w:lvlText w:val=""/>
+      <w:lvlJc w:val="left"/>
+      <w:pPr>
+        <w:ind w:left="720" w:hanging="360"/>
+      </w:pPr>
+      <w:rPr>
+        <w:rFonts w:ascii="Symbol" w:hAnsi="Symbol" w:hint="default"/>
+      </w:rPr>
+    </w:lvl>
+    <w:lvl w:ilvl="1" w:tplc="04160003" w:tentative="1">
+      <w:start w:val="1"/>
+      <w:numFmt w:val="bullet"/>
+      <w:lvlText w:val="o"/>
+      <w:lvlJc w:val="left"/>
+      <w:pPr>
+        <w:ind w:left="1440" w:hanging="360"/>
+      </w:pPr>
+      <w:rPr>
+        <w:rFonts w:ascii="Courier New" w:hAnsi="Courier New" w:cs="Courier New" w:hint="default"/>
+      </w:rPr>
+    </w:lvl>
+    <w:lvl w:ilvl="2" w:tplc="04160005" w:tentative="1">
+      <w:start w:val="1"/>
+      <w:numFmt w:val="bullet"/>
+      <w:lvlText w:val=""/>
+      <w:lvlJc w:val="left"/>
+      <w:pPr>
+        <w:ind w:left="2160" w:hanging="360"/>
+      </w:pPr>
+      <w:rPr>
+        <w:rFonts w:ascii="Wingdings" w:hAnsi="Wingdings" w:hint="default"/>
+      </w:rPr>
+    </w:lvl>
+    <w:lvl w:ilvl="3" w:tplc="04160001" w:tentative="1">
+      <w:start w:val="1"/>
+      <w:numFmt w:val="bullet"/>
+      <w:lvlText w:val=""/>
+      <w:lvlJc w:val="left"/>
+      <w:pPr>
+        <w:ind w:left="2880" w:hanging="360"/>
+      </w:pPr>
+      <w:rPr>
+        <w:rFonts w:ascii="Symbol" w:hAnsi="Symbol" w:hint="default"/>
+      </w:rPr>
+    </w:lvl>
+    <w:lvl w:ilvl="4" w:tplc="04160003" w:tentative="1">
+      <w:start w:val="1"/>
+      <w:numFmt w:val="bullet"/>
+      <w:lvlText w:val="o"/>
+      <w:lvlJc w:val="left"/>
+      <w:pPr>
+        <w:ind w:left="3600" w:hanging="360"/>
+      </w:pPr>
+      <w:rPr>
+        <w:rFonts w:ascii="Courier New" w:hAnsi="Courier New" w:cs="Courier New" w:hint="default"/>
+      </w:rPr>
+    </w:lvl>
+    <w:lvl w:ilvl="5" w:tplc="04160005" w:tentative="1">
+      <w:start w:val="1"/>
+      <w:numFmt w:val="bullet"/>
+      <w:lvlText w:val=""/>
+      <w:lvlJc w:val="left"/>
+      <w:pPr>
+        <w:ind w:left="4320" w:hanging="360"/>
+      </w:pPr>
+      <w:rPr>
+        <w:rFonts w:ascii="Wingdings" w:hAnsi="Wingdings" w:hint="default"/>
+      </w:rPr>
+    </w:lvl>
+    <w:lvl w:ilvl="6" w:tplc="04160001" w:tentative="1">
+      <w:start w:val="1"/>
+      <w:numFmt w:val="bullet"/>
+      <w:lvlText w:val=""/>
+      <w:lvlJc w:val="left"/>
+      <w:pPr>
+        <w:ind w:left="5040" w:hanging="360"/>
+      </w:pPr>
+      <w:rPr>
+        <w:rFonts w:ascii="Symbol" w:hAnsi="Symbol" w:hint="default"/>
+      </w:rPr>
+    </w:lvl>
+    <w:lvl w:ilvl="7" w:tplc="04160003" w:tentative="1">
+      <w:start w:val="1"/>
+      <w:numFmt w:val="bullet"/>
+      <w:lvlText w:val="o"/>
+      <w:lvlJc w:val="left"/>
+      <w:pPr>
+        <w:ind w:left="5760" w:hanging="360"/>
+      </w:pPr>
+      <w:rPr>
+        <w:rFonts w:ascii="Courier New" w:hAnsi="Courier New" w:cs="Courier New" w:hint="default"/>
+      </w:rPr>
+    </w:lvl>
+    <w:lvl w:ilvl="8" w:tplc="04160005" w:tentative="1">
+      <w:start w:val="1"/>
+      <w:numFmt w:val="bullet"/>
+      <w:lvlText w:val=""/>
+      <w:lvlJc w:val="left"/>
+      <w:pPr>
+        <w:ind w:left="6480" w:hanging="360"/>
+      </w:pPr>
+      <w:rPr>
+        <w:rFonts w:ascii="Wingdings" w:hAnsi="Wingdings" w:hint="default"/>
+      </w:rPr>
+    </w:lvl>
+  </w:abstractNum>
+  <w:abstractNum w:abstractNumId="2" w15:restartNumberingAfterBreak="0">
     <w:nsid w:val="28D52205"/>
     <w:multiLevelType w:val="hybridMultilevel"/>
     <w:tmpl w:val="9C2492EC"/>
@@ -4785,11 +5565,124 @@
       </w:pPr>
     </w:lvl>
   </w:abstractNum>
-  <w:abstractNum w:abstractNumId="2" w15:restartNumberingAfterBreak="0">
+  <w:abstractNum w:abstractNumId="3" w15:restartNumberingAfterBreak="0">
+    <w:nsid w:val="34584E63"/>
+    <w:multiLevelType w:val="hybridMultilevel"/>
+    <w:tmpl w:val="DA64AA84"/>
+    <w:lvl w:ilvl="0" w:tplc="04160001">
+      <w:start w:val="1"/>
+      <w:numFmt w:val="bullet"/>
+      <w:lvlText w:val=""/>
+      <w:lvlJc w:val="left"/>
+      <w:pPr>
+        <w:ind w:left="720" w:hanging="360"/>
+      </w:pPr>
+      <w:rPr>
+        <w:rFonts w:ascii="Symbol" w:hAnsi="Symbol" w:hint="default"/>
+      </w:rPr>
+    </w:lvl>
+    <w:lvl w:ilvl="1" w:tplc="04160003" w:tentative="1">
+      <w:start w:val="1"/>
+      <w:numFmt w:val="bullet"/>
+      <w:lvlText w:val="o"/>
+      <w:lvlJc w:val="left"/>
+      <w:pPr>
+        <w:ind w:left="1440" w:hanging="360"/>
+      </w:pPr>
+      <w:rPr>
+        <w:rFonts w:ascii="Courier New" w:hAnsi="Courier New" w:cs="Courier New" w:hint="default"/>
+      </w:rPr>
+    </w:lvl>
+    <w:lvl w:ilvl="2" w:tplc="04160005" w:tentative="1">
+      <w:start w:val="1"/>
+      <w:numFmt w:val="bullet"/>
+      <w:lvlText w:val=""/>
+      <w:lvlJc w:val="left"/>
+      <w:pPr>
+        <w:ind w:left="2160" w:hanging="360"/>
+      </w:pPr>
+      <w:rPr>
+        <w:rFonts w:ascii="Wingdings" w:hAnsi="Wingdings" w:hint="default"/>
+      </w:rPr>
+    </w:lvl>
+    <w:lvl w:ilvl="3" w:tplc="04160001" w:tentative="1">
+      <w:start w:val="1"/>
+      <w:numFmt w:val="bullet"/>
+      <w:lvlText w:val=""/>
+      <w:lvlJc w:val="left"/>
+      <w:pPr>
+        <w:ind w:left="2880" w:hanging="360"/>
+      </w:pPr>
+      <w:rPr>
+        <w:rFonts w:ascii="Symbol" w:hAnsi="Symbol" w:hint="default"/>
+      </w:rPr>
+    </w:lvl>
+    <w:lvl w:ilvl="4" w:tplc="04160003" w:tentative="1">
+      <w:start w:val="1"/>
+      <w:numFmt w:val="bullet"/>
+      <w:lvlText w:val="o"/>
+      <w:lvlJc w:val="left"/>
+      <w:pPr>
+        <w:ind w:left="3600" w:hanging="360"/>
+      </w:pPr>
+      <w:rPr>
+        <w:rFonts w:ascii="Courier New" w:hAnsi="Courier New" w:cs="Courier New" w:hint="default"/>
+      </w:rPr>
+    </w:lvl>
+    <w:lvl w:ilvl="5" w:tplc="04160005" w:tentative="1">
+      <w:start w:val="1"/>
+      <w:numFmt w:val="bullet"/>
+      <w:lvlText w:val=""/>
+      <w:lvlJc w:val="left"/>
+      <w:pPr>
+        <w:ind w:left="4320" w:hanging="360"/>
+      </w:pPr>
+      <w:rPr>
+        <w:rFonts w:ascii="Wingdings" w:hAnsi="Wingdings" w:hint="default"/>
+      </w:rPr>
+    </w:lvl>
+    <w:lvl w:ilvl="6" w:tplc="04160001" w:tentative="1">
+      <w:start w:val="1"/>
+      <w:numFmt w:val="bullet"/>
+      <w:lvlText w:val=""/>
+      <w:lvlJc w:val="left"/>
+      <w:pPr>
+        <w:ind w:left="5040" w:hanging="360"/>
+      </w:pPr>
+      <w:rPr>
+        <w:rFonts w:ascii="Symbol" w:hAnsi="Symbol" w:hint="default"/>
+      </w:rPr>
+    </w:lvl>
+    <w:lvl w:ilvl="7" w:tplc="04160003" w:tentative="1">
+      <w:start w:val="1"/>
+      <w:numFmt w:val="bullet"/>
+      <w:lvlText w:val="o"/>
+      <w:lvlJc w:val="left"/>
+      <w:pPr>
+        <w:ind w:left="5760" w:hanging="360"/>
+      </w:pPr>
+      <w:rPr>
+        <w:rFonts w:ascii="Courier New" w:hAnsi="Courier New" w:cs="Courier New" w:hint="default"/>
+      </w:rPr>
+    </w:lvl>
+    <w:lvl w:ilvl="8" w:tplc="04160005" w:tentative="1">
+      <w:start w:val="1"/>
+      <w:numFmt w:val="bullet"/>
+      <w:lvlText w:val=""/>
+      <w:lvlJc w:val="left"/>
+      <w:pPr>
+        <w:ind w:left="6480" w:hanging="360"/>
+      </w:pPr>
+      <w:rPr>
+        <w:rFonts w:ascii="Wingdings" w:hAnsi="Wingdings" w:hint="default"/>
+      </w:rPr>
+    </w:lvl>
+  </w:abstractNum>
+  <w:abstractNum w:abstractNumId="4" w15:restartNumberingAfterBreak="0">
     <w:nsid w:val="60585075"/>
     <w:multiLevelType w:val="hybridMultilevel"/>
-    <w:tmpl w:val="D3EC867C"/>
-    <w:lvl w:ilvl="0" w:tplc="CD4C6B7C">
+    <w:tmpl w:val="A762C6C6"/>
+    <w:lvl w:ilvl="0" w:tplc="6E46FBCE">
       <w:start w:val="1"/>
       <w:numFmt w:val="decimal"/>
       <w:pStyle w:val="Ttulo1"/>
@@ -4798,6 +5691,9 @@
       <w:pPr>
         <w:ind w:left="1080" w:hanging="360"/>
       </w:pPr>
+      <w:rPr>
+        <w:rFonts w:hint="default"/>
+      </w:rPr>
     </w:lvl>
     <w:lvl w:ilvl="1" w:tplc="04160019" w:tentative="1">
       <w:start w:val="1"/>
@@ -4872,7 +5768,120 @@
       </w:pPr>
     </w:lvl>
   </w:abstractNum>
-  <w:abstractNum w:abstractNumId="3" w15:restartNumberingAfterBreak="0">
+  <w:abstractNum w:abstractNumId="5" w15:restartNumberingAfterBreak="0">
+    <w:nsid w:val="696D4AE1"/>
+    <w:multiLevelType w:val="hybridMultilevel"/>
+    <w:tmpl w:val="BAF01302"/>
+    <w:lvl w:ilvl="0" w:tplc="04160001">
+      <w:start w:val="1"/>
+      <w:numFmt w:val="bullet"/>
+      <w:lvlText w:val=""/>
+      <w:lvlJc w:val="left"/>
+      <w:pPr>
+        <w:ind w:left="720" w:hanging="360"/>
+      </w:pPr>
+      <w:rPr>
+        <w:rFonts w:ascii="Symbol" w:hAnsi="Symbol" w:hint="default"/>
+      </w:rPr>
+    </w:lvl>
+    <w:lvl w:ilvl="1" w:tplc="04160003" w:tentative="1">
+      <w:start w:val="1"/>
+      <w:numFmt w:val="bullet"/>
+      <w:lvlText w:val="o"/>
+      <w:lvlJc w:val="left"/>
+      <w:pPr>
+        <w:ind w:left="1440" w:hanging="360"/>
+      </w:pPr>
+      <w:rPr>
+        <w:rFonts w:ascii="Courier New" w:hAnsi="Courier New" w:cs="Courier New" w:hint="default"/>
+      </w:rPr>
+    </w:lvl>
+    <w:lvl w:ilvl="2" w:tplc="04160005" w:tentative="1">
+      <w:start w:val="1"/>
+      <w:numFmt w:val="bullet"/>
+      <w:lvlText w:val=""/>
+      <w:lvlJc w:val="left"/>
+      <w:pPr>
+        <w:ind w:left="2160" w:hanging="360"/>
+      </w:pPr>
+      <w:rPr>
+        <w:rFonts w:ascii="Wingdings" w:hAnsi="Wingdings" w:hint="default"/>
+      </w:rPr>
+    </w:lvl>
+    <w:lvl w:ilvl="3" w:tplc="04160001" w:tentative="1">
+      <w:start w:val="1"/>
+      <w:numFmt w:val="bullet"/>
+      <w:lvlText w:val=""/>
+      <w:lvlJc w:val="left"/>
+      <w:pPr>
+        <w:ind w:left="2880" w:hanging="360"/>
+      </w:pPr>
+      <w:rPr>
+        <w:rFonts w:ascii="Symbol" w:hAnsi="Symbol" w:hint="default"/>
+      </w:rPr>
+    </w:lvl>
+    <w:lvl w:ilvl="4" w:tplc="04160003" w:tentative="1">
+      <w:start w:val="1"/>
+      <w:numFmt w:val="bullet"/>
+      <w:lvlText w:val="o"/>
+      <w:lvlJc w:val="left"/>
+      <w:pPr>
+        <w:ind w:left="3600" w:hanging="360"/>
+      </w:pPr>
+      <w:rPr>
+        <w:rFonts w:ascii="Courier New" w:hAnsi="Courier New" w:cs="Courier New" w:hint="default"/>
+      </w:rPr>
+    </w:lvl>
+    <w:lvl w:ilvl="5" w:tplc="04160005" w:tentative="1">
+      <w:start w:val="1"/>
+      <w:numFmt w:val="bullet"/>
+      <w:lvlText w:val=""/>
+      <w:lvlJc w:val="left"/>
+      <w:pPr>
+        <w:ind w:left="4320" w:hanging="360"/>
+      </w:pPr>
+      <w:rPr>
+        <w:rFonts w:ascii="Wingdings" w:hAnsi="Wingdings" w:hint="default"/>
+      </w:rPr>
+    </w:lvl>
+    <w:lvl w:ilvl="6" w:tplc="04160001" w:tentative="1">
+      <w:start w:val="1"/>
+      <w:numFmt w:val="bullet"/>
+      <w:lvlText w:val=""/>
+      <w:lvlJc w:val="left"/>
+      <w:pPr>
+        <w:ind w:left="5040" w:hanging="360"/>
+      </w:pPr>
+      <w:rPr>
+        <w:rFonts w:ascii="Symbol" w:hAnsi="Symbol" w:hint="default"/>
+      </w:rPr>
+    </w:lvl>
+    <w:lvl w:ilvl="7" w:tplc="04160003" w:tentative="1">
+      <w:start w:val="1"/>
+      <w:numFmt w:val="bullet"/>
+      <w:lvlText w:val="o"/>
+      <w:lvlJc w:val="left"/>
+      <w:pPr>
+        <w:ind w:left="5760" w:hanging="360"/>
+      </w:pPr>
+      <w:rPr>
+        <w:rFonts w:ascii="Courier New" w:hAnsi="Courier New" w:cs="Courier New" w:hint="default"/>
+      </w:rPr>
+    </w:lvl>
+    <w:lvl w:ilvl="8" w:tplc="04160005" w:tentative="1">
+      <w:start w:val="1"/>
+      <w:numFmt w:val="bullet"/>
+      <w:lvlText w:val=""/>
+      <w:lvlJc w:val="left"/>
+      <w:pPr>
+        <w:ind w:left="6480" w:hanging="360"/>
+      </w:pPr>
+      <w:rPr>
+        <w:rFonts w:ascii="Wingdings" w:hAnsi="Wingdings" w:hint="default"/>
+      </w:rPr>
+    </w:lvl>
+  </w:abstractNum>
+  <w:abstractNum w:abstractNumId="6" w15:restartNumberingAfterBreak="0">
     <w:nsid w:val="6B8B12A8"/>
     <w:multiLevelType w:val="hybridMultilevel"/>
     <w:tmpl w:val="9C2492EC"/>
@@ -4958,7 +5967,7 @@
       </w:pPr>
     </w:lvl>
   </w:abstractNum>
-  <w:abstractNum w:abstractNumId="4" w15:restartNumberingAfterBreak="0">
+  <w:abstractNum w:abstractNumId="7" w15:restartNumberingAfterBreak="0">
     <w:nsid w:val="718A0047"/>
     <w:multiLevelType w:val="hybridMultilevel"/>
     <w:tmpl w:val="974E06F8"/>
@@ -5044,7 +6053,120 @@
       </w:pPr>
     </w:lvl>
   </w:abstractNum>
-  <w:abstractNum w:abstractNumId="5" w15:restartNumberingAfterBreak="0">
+  <w:abstractNum w:abstractNumId="8" w15:restartNumberingAfterBreak="0">
+    <w:nsid w:val="7677085D"/>
+    <w:multiLevelType w:val="hybridMultilevel"/>
+    <w:tmpl w:val="1B90EBFC"/>
+    <w:lvl w:ilvl="0" w:tplc="04160001">
+      <w:start w:val="1"/>
+      <w:numFmt w:val="bullet"/>
+      <w:lvlText w:val=""/>
+      <w:lvlJc w:val="left"/>
+      <w:pPr>
+        <w:ind w:left="720" w:hanging="360"/>
+      </w:pPr>
+      <w:rPr>
+        <w:rFonts w:ascii="Symbol" w:hAnsi="Symbol" w:hint="default"/>
+      </w:rPr>
+    </w:lvl>
+    <w:lvl w:ilvl="1" w:tplc="04160003" w:tentative="1">
+      <w:start w:val="1"/>
+      <w:numFmt w:val="bullet"/>
+      <w:lvlText w:val="o"/>
+      <w:lvlJc w:val="left"/>
+      <w:pPr>
+        <w:ind w:left="1440" w:hanging="360"/>
+      </w:pPr>
+      <w:rPr>
+        <w:rFonts w:ascii="Courier New" w:hAnsi="Courier New" w:cs="Courier New" w:hint="default"/>
+      </w:rPr>
+    </w:lvl>
+    <w:lvl w:ilvl="2" w:tplc="04160005" w:tentative="1">
+      <w:start w:val="1"/>
+      <w:numFmt w:val="bullet"/>
+      <w:lvlText w:val=""/>
+      <w:lvlJc w:val="left"/>
+      <w:pPr>
+        <w:ind w:left="2160" w:hanging="360"/>
+      </w:pPr>
+      <w:rPr>
+        <w:rFonts w:ascii="Wingdings" w:hAnsi="Wingdings" w:hint="default"/>
+      </w:rPr>
+    </w:lvl>
+    <w:lvl w:ilvl="3" w:tplc="04160001" w:tentative="1">
+      <w:start w:val="1"/>
+      <w:numFmt w:val="bullet"/>
+      <w:lvlText w:val=""/>
+      <w:lvlJc w:val="left"/>
+      <w:pPr>
+        <w:ind w:left="2880" w:hanging="360"/>
+      </w:pPr>
+      <w:rPr>
+        <w:rFonts w:ascii="Symbol" w:hAnsi="Symbol" w:hint="default"/>
+      </w:rPr>
+    </w:lvl>
+    <w:lvl w:ilvl="4" w:tplc="04160003" w:tentative="1">
+      <w:start w:val="1"/>
+      <w:numFmt w:val="bullet"/>
+      <w:lvlText w:val="o"/>
+      <w:lvlJc w:val="left"/>
+      <w:pPr>
+        <w:ind w:left="3600" w:hanging="360"/>
+      </w:pPr>
+      <w:rPr>
+        <w:rFonts w:ascii="Courier New" w:hAnsi="Courier New" w:cs="Courier New" w:hint="default"/>
+      </w:rPr>
+    </w:lvl>
+    <w:lvl w:ilvl="5" w:tplc="04160005" w:tentative="1">
+      <w:start w:val="1"/>
+      <w:numFmt w:val="bullet"/>
+      <w:lvlText w:val=""/>
+      <w:lvlJc w:val="left"/>
+      <w:pPr>
+        <w:ind w:left="4320" w:hanging="360"/>
+      </w:pPr>
+      <w:rPr>
+        <w:rFonts w:ascii="Wingdings" w:hAnsi="Wingdings" w:hint="default"/>
+      </w:rPr>
+    </w:lvl>
+    <w:lvl w:ilvl="6" w:tplc="04160001" w:tentative="1">
+      <w:start w:val="1"/>
+      <w:numFmt w:val="bullet"/>
+      <w:lvlText w:val=""/>
+      <w:lvlJc w:val="left"/>
+      <w:pPr>
+        <w:ind w:left="5040" w:hanging="360"/>
+      </w:pPr>
+      <w:rPr>
+        <w:rFonts w:ascii="Symbol" w:hAnsi="Symbol" w:hint="default"/>
+      </w:rPr>
+    </w:lvl>
+    <w:lvl w:ilvl="7" w:tplc="04160003" w:tentative="1">
+      <w:start w:val="1"/>
+      <w:numFmt w:val="bullet"/>
+      <w:lvlText w:val="o"/>
+      <w:lvlJc w:val="left"/>
+      <w:pPr>
+        <w:ind w:left="5760" w:hanging="360"/>
+      </w:pPr>
+      <w:rPr>
+        <w:rFonts w:ascii="Courier New" w:hAnsi="Courier New" w:cs="Courier New" w:hint="default"/>
+      </w:rPr>
+    </w:lvl>
+    <w:lvl w:ilvl="8" w:tplc="04160005" w:tentative="1">
+      <w:start w:val="1"/>
+      <w:numFmt w:val="bullet"/>
+      <w:lvlText w:val=""/>
+      <w:lvlJc w:val="left"/>
+      <w:pPr>
+        <w:ind w:left="6480" w:hanging="360"/>
+      </w:pPr>
+      <w:rPr>
+        <w:rFonts w:ascii="Wingdings" w:hAnsi="Wingdings" w:hint="default"/>
+      </w:rPr>
+    </w:lvl>
+  </w:abstractNum>
+  <w:abstractNum w:abstractNumId="9" w15:restartNumberingAfterBreak="0">
     <w:nsid w:val="7A2D605C"/>
     <w:multiLevelType w:val="hybridMultilevel"/>
     <w:tmpl w:val="9C2492EC"/>
@@ -5131,28 +6253,46 @@
     </w:lvl>
   </w:abstractNum>
   <w:num w:numId="1">
+    <w:abstractNumId w:val="4"/>
+  </w:num>
+  <w:num w:numId="2">
     <w:abstractNumId w:val="2"/>
   </w:num>
-  <w:num w:numId="2">
-    <w:abstractNumId w:val="1"/>
-  </w:num>
   <w:num w:numId="3">
-    <w:abstractNumId w:val="5"/>
+    <w:abstractNumId w:val="9"/>
   </w:num>
   <w:num w:numId="4">
-    <w:abstractNumId w:val="3"/>
+    <w:abstractNumId w:val="6"/>
   </w:num>
   <w:num w:numId="5">
     <w:abstractNumId w:val="0"/>
   </w:num>
   <w:num w:numId="6">
+    <w:abstractNumId w:val="7"/>
+  </w:num>
+  <w:num w:numId="7">
     <w:abstractNumId w:val="4"/>
   </w:num>
-  <w:num w:numId="7">
-    <w:abstractNumId w:val="2"/>
+  <w:num w:numId="8">
+    <w:abstractNumId w:val="8"/>
+  </w:num>
+  <w:num w:numId="9">
+    <w:abstractNumId w:val="4"/>
     <w:lvlOverride w:ilvl="0">
-      <w:startOverride w:val="1"/>
+      <w:startOverride w:val="9"/>
     </w:lvlOverride>
+  </w:num>
+  <w:num w:numId="10">
+    <w:abstractNumId w:val="3"/>
+  </w:num>
+  <w:num w:numId="11">
+    <w:abstractNumId w:val="4"/>
+  </w:num>
+  <w:num w:numId="12">
+    <w:abstractNumId w:val="5"/>
+  </w:num>
+  <w:num w:numId="13">
+    <w:abstractNumId w:val="1"/>
   </w:num>
   <w:numIdMacAtCleanup w:val="4"/>
 </w:numbering>
@@ -5573,10 +6713,9 @@
       <w:keepNext/>
       <w:keepLines/>
       <w:numPr>
-        <w:numId w:val="1"/>
+        <w:numId w:val="7"/>
       </w:numPr>
       <w:spacing w:before="240" w:after="240"/>
-      <w:ind w:left="426"/>
       <w:outlineLvl w:val="0"/>
     </w:pPr>
     <w:rPr>
@@ -5912,6 +7051,17 @@
       <w:lang w:val="en-US"/>
     </w:rPr>
   </w:style>
+  <w:style w:type="character" w:styleId="Forte">
+    <w:name w:val="Strong"/>
+    <w:basedOn w:val="Fontepargpadro"/>
+    <w:uiPriority w:val="22"/>
+    <w:qFormat/>
+    <w:rsid w:val="006807E4"/>
+    <w:rPr>
+      <w:b/>
+      <w:bCs/>
+    </w:rPr>
+  </w:style>
 </w:styles>
 </file>
 

</xml_diff>

<commit_message>
Até exercicio 07 TP2
</commit_message>
<xml_diff>
--- a/TP2/documentos/samuel_hermany_DR3_TP2.docx
+++ b/TP2/documentos/samuel_hermany_DR3_TP2.docx
@@ -4441,23 +4441,13 @@
                                   </w:rPr>
                                   <w:t xml:space="preserve">Bernardo </w:t>
                                 </w:r>
-                                <w:proofErr w:type="spellStart"/>
                                 <w:r>
                                   <w:rPr>
                                     <w:rFonts w:ascii="Arial" w:hAnsi="Arial" w:cs="Arial"/>
                                     <w:sz w:val="20"/>
                                     <w:szCs w:val="20"/>
                                   </w:rPr>
-                                  <w:t>Petry</w:t>
-                                </w:r>
-                                <w:proofErr w:type="spellEnd"/>
-                                <w:r>
-                                  <w:rPr>
-                                    <w:rFonts w:ascii="Arial" w:hAnsi="Arial" w:cs="Arial"/>
-                                    <w:sz w:val="20"/>
-                                    <w:szCs w:val="20"/>
-                                  </w:rPr>
-                                  <w:t xml:space="preserve"> </w:t>
+                                  <w:t xml:space="preserve">Petry </w:t>
                                 </w:r>
                                 <w:r>
                                   <w:rPr>
@@ -4530,23 +4520,13 @@
                             </w:rPr>
                             <w:t xml:space="preserve">Bernardo </w:t>
                           </w:r>
-                          <w:proofErr w:type="spellStart"/>
                           <w:r>
                             <w:rPr>
                               <w:rFonts w:ascii="Arial" w:hAnsi="Arial" w:cs="Arial"/>
                               <w:sz w:val="20"/>
                               <w:szCs w:val="20"/>
                             </w:rPr>
-                            <w:t>Petry</w:t>
-                          </w:r>
-                          <w:proofErr w:type="spellEnd"/>
-                          <w:r>
-                            <w:rPr>
-                              <w:rFonts w:ascii="Arial" w:hAnsi="Arial" w:cs="Arial"/>
-                              <w:sz w:val="20"/>
-                              <w:szCs w:val="20"/>
-                            </w:rPr>
-                            <w:t xml:space="preserve"> </w:t>
+                            <w:t xml:space="preserve">Petry </w:t>
                           </w:r>
                           <w:r>
                             <w:rPr>
@@ -5092,6 +5072,142 @@
     <w:p>
       <w:pPr>
         <w:pStyle w:val="Ttulo1"/>
+        <w:sectPr>
+          <w:pgSz w:w="11906" w:h="16838"/>
+          <w:pgMar w:top="851" w:right="851" w:bottom="851" w:left="851" w:header="709" w:footer="709" w:gutter="0"/>
+          <w:pgNumType w:start="0"/>
+          <w:cols w:space="708"/>
+          <w:titlePg/>
+          <w:docGrid w:linePitch="360"/>
+        </w:sectPr>
+      </w:pPr>
+    </w:p>
+    <w:p>
+      <w:pPr>
+        <w:pStyle w:val="Ttulo1"/>
+      </w:pPr>
+      <w:r>
+        <w:lastRenderedPageBreak/>
+        <w:t>Exercício</w:t>
+      </w:r>
+    </w:p>
+    <w:p>
+      <w:pPr>
+        <w:pStyle w:val="PargrafodaLista"/>
+        <w:numPr>
+          <w:ilvl w:val="0"/>
+          <w:numId w:val="12"/>
+        </w:numPr>
+        <w:rPr>
+          <w:iCs/>
+        </w:rPr>
+      </w:pPr>
+      <w:r>
+        <w:rPr>
+          <w:iCs/>
+        </w:rPr>
+        <w:t>Interface</w:t>
+      </w:r>
+    </w:p>
+    <w:p>
+      <w:pPr>
+        <w:pStyle w:val="Imagem"/>
+      </w:pPr>
+      <w:r>
+        <w:drawing>
+          <wp:inline distT="0" distB="0" distL="0" distR="0" wp14:anchorId="6EE6C924" wp14:editId="26BF5EE5">
+            <wp:extent cx="4343400" cy="1028700"/>
+            <wp:effectExtent l="0" t="0" r="0" b="0"/>
+            <wp:docPr id="33" name="Imagem 33"/>
+            <wp:cNvGraphicFramePr>
+              <a:graphicFrameLocks xmlns:a="http://schemas.openxmlformats.org/drawingml/2006/main" noChangeAspect="1"/>
+            </wp:cNvGraphicFramePr>
+            <a:graphic xmlns:a="http://schemas.openxmlformats.org/drawingml/2006/main">
+              <a:graphicData uri="http://schemas.openxmlformats.org/drawingml/2006/picture">
+                <pic:pic xmlns:pic="http://schemas.openxmlformats.org/drawingml/2006/picture">
+                  <pic:nvPicPr>
+                    <pic:cNvPr id="1" name=""/>
+                    <pic:cNvPicPr/>
+                  </pic:nvPicPr>
+                  <pic:blipFill>
+                    <a:blip r:embed="rId16"/>
+                    <a:stretch>
+                      <a:fillRect/>
+                    </a:stretch>
+                  </pic:blipFill>
+                  <pic:spPr>
+                    <a:xfrm>
+                      <a:off x="0" y="0"/>
+                      <a:ext cx="4343400" cy="1028700"/>
+                    </a:xfrm>
+                    <a:prstGeom prst="rect">
+                      <a:avLst/>
+                    </a:prstGeom>
+                  </pic:spPr>
+                </pic:pic>
+              </a:graphicData>
+            </a:graphic>
+          </wp:inline>
+        </w:drawing>
+      </w:r>
+    </w:p>
+    <w:p>
+      <w:pPr>
+        <w:pStyle w:val="PargrafodaLista"/>
+        <w:numPr>
+          <w:ilvl w:val="0"/>
+          <w:numId w:val="12"/>
+        </w:numPr>
+      </w:pPr>
+      <w:r>
+        <w:t>Teste</w:t>
+      </w:r>
+    </w:p>
+    <w:p>
+      <w:pPr>
+        <w:pStyle w:val="Imagem"/>
+      </w:pPr>
+      <w:r>
+        <w:drawing>
+          <wp:inline distT="0" distB="0" distL="0" distR="0" wp14:anchorId="6ACF3840" wp14:editId="4692067B">
+            <wp:extent cx="4915660" cy="4675272"/>
+            <wp:effectExtent l="0" t="0" r="0" b="0"/>
+            <wp:docPr id="35" name="Imagem 35"/>
+            <wp:cNvGraphicFramePr>
+              <a:graphicFrameLocks xmlns:a="http://schemas.openxmlformats.org/drawingml/2006/main" noChangeAspect="1"/>
+            </wp:cNvGraphicFramePr>
+            <a:graphic xmlns:a="http://schemas.openxmlformats.org/drawingml/2006/main">
+              <a:graphicData uri="http://schemas.openxmlformats.org/drawingml/2006/picture">
+                <pic:pic xmlns:pic="http://schemas.openxmlformats.org/drawingml/2006/picture">
+                  <pic:nvPicPr>
+                    <pic:cNvPr id="1" name=""/>
+                    <pic:cNvPicPr/>
+                  </pic:nvPicPr>
+                  <pic:blipFill>
+                    <a:blip r:embed="rId17"/>
+                    <a:stretch>
+                      <a:fillRect/>
+                    </a:stretch>
+                  </pic:blipFill>
+                  <pic:spPr>
+                    <a:xfrm>
+                      <a:off x="0" y="0"/>
+                      <a:ext cx="4925390" cy="4684526"/>
+                    </a:xfrm>
+                    <a:prstGeom prst="rect">
+                      <a:avLst/>
+                    </a:prstGeom>
+                  </pic:spPr>
+                </pic:pic>
+              </a:graphicData>
+            </a:graphic>
+          </wp:inline>
+        </w:drawing>
+      </w:r>
+    </w:p>
+    <w:p>
+      <w:pPr>
+        <w:pStyle w:val="Ttulo1"/>
       </w:pPr>
       <w:r>
         <w:t>Exercício</w:t>
@@ -5099,140 +5215,248 @@
     </w:p>
     <w:p>
       <w:pPr>
-        <w:pStyle w:val="Imagem"/>
-      </w:pPr>
+        <w:pStyle w:val="PargrafodaLista"/>
+        <w:numPr>
+          <w:ilvl w:val="0"/>
+          <w:numId w:val="12"/>
+        </w:numPr>
+      </w:pPr>
+      <w:r>
+        <w:t>Interface</w:t>
+      </w:r>
     </w:p>
     <w:p>
-      <w:pPr>
-        <w:pStyle w:val="Ttulo1"/>
-      </w:pPr>
       <w:r>
         <w:rPr>
           <w:noProof/>
         </w:rPr>
-        <w:lastRenderedPageBreak/>
-        <mc:AlternateContent>
-          <mc:Choice Requires="wps">
-            <w:drawing>
-              <wp:anchor distT="0" distB="0" distL="114300" distR="114300" simplePos="0" relativeHeight="251666432" behindDoc="0" locked="0" layoutInCell="1" allowOverlap="1" wp14:anchorId="026348A1" wp14:editId="0353A730">
-                <wp:simplePos x="0" y="0"/>
-                <wp:positionH relativeFrom="column">
-                  <wp:posOffset>1496060</wp:posOffset>
-                </wp:positionH>
-                <wp:positionV relativeFrom="paragraph">
-                  <wp:posOffset>335013</wp:posOffset>
-                </wp:positionV>
-                <wp:extent cx="226695" cy="226695"/>
-                <wp:effectExtent l="0" t="0" r="20955" b="20955"/>
-                <wp:wrapNone/>
-                <wp:docPr id="37" name="Elipse 37"/>
-                <wp:cNvGraphicFramePr/>
-                <a:graphic xmlns:a="http://schemas.openxmlformats.org/drawingml/2006/main">
-                  <a:graphicData uri="http://schemas.microsoft.com/office/word/2010/wordprocessingShape">
-                    <wps:wsp>
-                      <wps:cNvSpPr/>
-                      <wps:spPr>
-                        <a:xfrm>
-                          <a:off x="0" y="0"/>
-                          <a:ext cx="226695" cy="226695"/>
-                        </a:xfrm>
-                        <a:prstGeom prst="ellipse">
-                          <a:avLst/>
-                        </a:prstGeom>
-                        <a:noFill/>
-                        <a:ln>
-                          <a:solidFill>
-                            <a:srgbClr val="FF0000"/>
-                          </a:solidFill>
-                        </a:ln>
-                      </wps:spPr>
-                      <wps:style>
-                        <a:lnRef idx="2">
-                          <a:schemeClr val="accent1">
-                            <a:shade val="50000"/>
-                          </a:schemeClr>
-                        </a:lnRef>
-                        <a:fillRef idx="1">
-                          <a:schemeClr val="accent1"/>
-                        </a:fillRef>
-                        <a:effectRef idx="0">
-                          <a:schemeClr val="accent1"/>
-                        </a:effectRef>
-                        <a:fontRef idx="minor">
-                          <a:schemeClr val="lt1"/>
-                        </a:fontRef>
-                      </wps:style>
-                      <wps:txbx>
-                        <w:txbxContent>
-                          <w:p>
-                            <w:pPr>
-                              <w:jc w:val="center"/>
-                              <w:rPr>
-                                <w:color w:val="FF0000"/>
-                              </w:rPr>
-                            </w:pPr>
-                            <w:r>
-                              <w:rPr>
-                                <w:color w:val="FF0000"/>
-                              </w:rPr>
-                              <w:t>1</w:t>
-                            </w:r>
-                          </w:p>
-                        </w:txbxContent>
-                      </wps:txbx>
-                      <wps:bodyPr rot="0" spcFirstLastPara="0" vertOverflow="overflow" horzOverflow="overflow" vert="horz" wrap="square" lIns="0" tIns="0" rIns="0" bIns="0" numCol="1" spcCol="0" rtlCol="0" fromWordArt="0" anchor="ctr" anchorCtr="0" forceAA="0" compatLnSpc="1">
-                        <a:prstTxWarp prst="textNoShape">
-                          <a:avLst/>
-                        </a:prstTxWarp>
-                        <a:noAutofit/>
-                      </wps:bodyPr>
-                    </wps:wsp>
-                  </a:graphicData>
-                </a:graphic>
-                <wp14:sizeRelH relativeFrom="margin">
-                  <wp14:pctWidth>0</wp14:pctWidth>
-                </wp14:sizeRelH>
-                <wp14:sizeRelV relativeFrom="margin">
-                  <wp14:pctHeight>0</wp14:pctHeight>
-                </wp14:sizeRelV>
-              </wp:anchor>
-            </w:drawing>
-          </mc:Choice>
-          <mc:Fallback>
-            <w:pict>
-              <v:oval w14:anchorId="026348A1" id="Elipse 37" o:spid="_x0000_s1059" style="position:absolute;left:0;text-align:left;margin-left:117.8pt;margin-top:26.4pt;width:17.85pt;height:17.85pt;z-index:251666432;visibility:visible;mso-wrap-style:square;mso-width-percent:0;mso-height-percent:0;mso-wrap-distance-left:9pt;mso-wrap-distance-top:0;mso-wrap-distance-right:9pt;mso-wrap-distance-bottom:0;mso-position-horizontal:absolute;mso-position-horizontal-relative:text;mso-position-vertical:absolute;mso-position-vertical-relative:text;mso-width-percent:0;mso-height-percent:0;mso-width-relative:margin;mso-height-relative:margin;v-text-anchor:middle" o:gfxdata="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" filled="f" strokecolor="red" strokeweight="1pt">
-                <v:stroke joinstyle="miter"/>
-                <v:textbox inset="0,0,0,0">
-                  <w:txbxContent>
-                    <w:p>
-                      <w:pPr>
-                        <w:jc w:val="center"/>
-                        <w:rPr>
-                          <w:color w:val="FF0000"/>
-                        </w:rPr>
-                      </w:pPr>
-                      <w:r>
-                        <w:rPr>
-                          <w:color w:val="FF0000"/>
-                        </w:rPr>
-                        <w:t>1</w:t>
-                      </w:r>
-                    </w:p>
-                  </w:txbxContent>
-                </v:textbox>
-              </v:oval>
-            </w:pict>
-          </mc:Fallback>
-        </mc:AlternateContent>
-      </w:r>
-      <w:r>
-        <w:t>Exercício</w:t>
+        <w:drawing>
+          <wp:inline distT="0" distB="0" distL="0" distR="0" wp14:anchorId="53D08075" wp14:editId="00DCEDD0">
+            <wp:extent cx="5743575" cy="942975"/>
+            <wp:effectExtent l="0" t="0" r="9525" b="9525"/>
+            <wp:docPr id="38" name="Imagem 38"/>
+            <wp:cNvGraphicFramePr>
+              <a:graphicFrameLocks xmlns:a="http://schemas.openxmlformats.org/drawingml/2006/main" noChangeAspect="1"/>
+            </wp:cNvGraphicFramePr>
+            <a:graphic xmlns:a="http://schemas.openxmlformats.org/drawingml/2006/main">
+              <a:graphicData uri="http://schemas.openxmlformats.org/drawingml/2006/picture">
+                <pic:pic xmlns:pic="http://schemas.openxmlformats.org/drawingml/2006/picture">
+                  <pic:nvPicPr>
+                    <pic:cNvPr id="1" name=""/>
+                    <pic:cNvPicPr/>
+                  </pic:nvPicPr>
+                  <pic:blipFill>
+                    <a:blip r:embed="rId18"/>
+                    <a:stretch>
+                      <a:fillRect/>
+                    </a:stretch>
+                  </pic:blipFill>
+                  <pic:spPr>
+                    <a:xfrm>
+                      <a:off x="0" y="0"/>
+                      <a:ext cx="5743575" cy="942975"/>
+                    </a:xfrm>
+                    <a:prstGeom prst="rect">
+                      <a:avLst/>
+                    </a:prstGeom>
+                  </pic:spPr>
+                </pic:pic>
+              </a:graphicData>
+            </a:graphic>
+          </wp:inline>
+        </w:drawing>
       </w:r>
     </w:p>
     <w:p>
       <w:pPr>
         <w:pStyle w:val="Imagem"/>
-      </w:pPr>
+        <w:sectPr>
+          <w:pgSz w:w="11906" w:h="16838"/>
+          <w:pgMar w:top="851" w:right="851" w:bottom="851" w:left="851" w:header="709" w:footer="709" w:gutter="0"/>
+          <w:pgNumType w:start="0"/>
+          <w:cols w:space="708"/>
+          <w:titlePg/>
+          <w:docGrid w:linePitch="360"/>
+        </w:sectPr>
+      </w:pPr>
+    </w:p>
+    <w:p>
+      <w:pPr>
+        <w:pStyle w:val="Imagem"/>
+        <w:numPr>
+          <w:ilvl w:val="0"/>
+          <w:numId w:val="12"/>
+        </w:numPr>
+        <w:jc w:val="left"/>
+      </w:pPr>
+      <w:r>
+        <w:lastRenderedPageBreak/>
+        <w:t>Implementação AuditoriaSpy</w:t>
+      </w:r>
+    </w:p>
+    <w:p>
+      <w:pPr>
+        <w:pStyle w:val="Imagem"/>
+      </w:pPr>
+      <w:r>
+        <w:drawing>
+          <wp:inline distT="0" distB="0" distL="0" distR="0" wp14:anchorId="51EEE5C1" wp14:editId="4A58FD23">
+            <wp:extent cx="6479540" cy="2878455"/>
+            <wp:effectExtent l="0" t="0" r="0" b="1270"/>
+            <wp:docPr id="39" name="Imagem 39"/>
+            <wp:cNvGraphicFramePr>
+              <a:graphicFrameLocks xmlns:a="http://schemas.openxmlformats.org/drawingml/2006/main" noChangeAspect="1"/>
+            </wp:cNvGraphicFramePr>
+            <a:graphic xmlns:a="http://schemas.openxmlformats.org/drawingml/2006/main">
+              <a:graphicData uri="http://schemas.openxmlformats.org/drawingml/2006/picture">
+                <pic:pic xmlns:pic="http://schemas.openxmlformats.org/drawingml/2006/picture">
+                  <pic:nvPicPr>
+                    <pic:cNvPr id="1" name=""/>
+                    <pic:cNvPicPr/>
+                  </pic:nvPicPr>
+                  <pic:blipFill>
+                    <a:blip r:embed="rId19"/>
+                    <a:stretch>
+                      <a:fillRect/>
+                    </a:stretch>
+                  </pic:blipFill>
+                  <pic:spPr>
+                    <a:xfrm>
+                      <a:off x="0" y="0"/>
+                      <a:ext cx="6479540" cy="2878455"/>
+                    </a:xfrm>
+                    <a:prstGeom prst="rect">
+                      <a:avLst/>
+                    </a:prstGeom>
+                  </pic:spPr>
+                </pic:pic>
+              </a:graphicData>
+            </a:graphic>
+          </wp:inline>
+        </w:drawing>
+      </w:r>
+    </w:p>
+    <w:p>
+      <w:pPr>
+        <w:pStyle w:val="PargrafodaLista"/>
+        <w:numPr>
+          <w:ilvl w:val="0"/>
+          <w:numId w:val="12"/>
+        </w:numPr>
+      </w:pPr>
+      <w:r>
+        <w:t>Ajuste no método CalculadoraReembolso</w:t>
+      </w:r>
+    </w:p>
+    <w:p>
+      <w:pPr>
+        <w:pStyle w:val="Imagem"/>
+      </w:pPr>
+      <w:r>
+        <w:drawing>
+          <wp:inline distT="0" distB="0" distL="0" distR="0" wp14:anchorId="7DA82672" wp14:editId="52F3F69D">
+            <wp:extent cx="6479540" cy="5250180"/>
+            <wp:effectExtent l="0" t="0" r="0" b="5715"/>
+            <wp:docPr id="40" name="Imagem 40"/>
+            <wp:cNvGraphicFramePr>
+              <a:graphicFrameLocks xmlns:a="http://schemas.openxmlformats.org/drawingml/2006/main" noChangeAspect="1"/>
+            </wp:cNvGraphicFramePr>
+            <a:graphic xmlns:a="http://schemas.openxmlformats.org/drawingml/2006/main">
+              <a:graphicData uri="http://schemas.openxmlformats.org/drawingml/2006/picture">
+                <pic:pic xmlns:pic="http://schemas.openxmlformats.org/drawingml/2006/picture">
+                  <pic:nvPicPr>
+                    <pic:cNvPr id="1" name=""/>
+                    <pic:cNvPicPr/>
+                  </pic:nvPicPr>
+                  <pic:blipFill>
+                    <a:blip r:embed="rId20"/>
+                    <a:stretch>
+                      <a:fillRect/>
+                    </a:stretch>
+                  </pic:blipFill>
+                  <pic:spPr>
+                    <a:xfrm>
+                      <a:off x="0" y="0"/>
+                      <a:ext cx="6479540" cy="5250180"/>
+                    </a:xfrm>
+                    <a:prstGeom prst="rect">
+                      <a:avLst/>
+                    </a:prstGeom>
+                  </pic:spPr>
+                </pic:pic>
+              </a:graphicData>
+            </a:graphic>
+          </wp:inline>
+        </w:drawing>
+      </w:r>
+    </w:p>
+    <w:p>
+      <w:pPr>
+        <w:pStyle w:val="Imagem"/>
+        <w:sectPr>
+          <w:pgSz w:w="11906" w:h="16838"/>
+          <w:pgMar w:top="851" w:right="851" w:bottom="851" w:left="851" w:header="709" w:footer="709" w:gutter="0"/>
+          <w:pgNumType w:start="0"/>
+          <w:cols w:space="708"/>
+          <w:titlePg/>
+          <w:docGrid w:linePitch="360"/>
+        </w:sectPr>
+      </w:pPr>
+    </w:p>
+    <w:p>
+      <w:pPr>
+        <w:pStyle w:val="PargrafodaLista"/>
+        <w:numPr>
+          <w:ilvl w:val="0"/>
+          <w:numId w:val="12"/>
+        </w:numPr>
+      </w:pPr>
+      <w:r>
+        <w:lastRenderedPageBreak/>
+        <w:t>Teste</w:t>
+      </w:r>
+    </w:p>
+    <w:p>
+      <w:pPr>
+        <w:pStyle w:val="Imagem"/>
+      </w:pPr>
+      <w:r>
+        <w:drawing>
+          <wp:inline distT="0" distB="0" distL="0" distR="0" wp14:anchorId="44828F3A" wp14:editId="72E9F10E">
+            <wp:extent cx="6479540" cy="4469130"/>
+            <wp:effectExtent l="0" t="0" r="0" b="7620"/>
+            <wp:docPr id="42" name="Imagem 42"/>
+            <wp:cNvGraphicFramePr>
+              <a:graphicFrameLocks xmlns:a="http://schemas.openxmlformats.org/drawingml/2006/main" noChangeAspect="1"/>
+            </wp:cNvGraphicFramePr>
+            <a:graphic xmlns:a="http://schemas.openxmlformats.org/drawingml/2006/main">
+              <a:graphicData uri="http://schemas.openxmlformats.org/drawingml/2006/picture">
+                <pic:pic xmlns:pic="http://schemas.openxmlformats.org/drawingml/2006/picture">
+                  <pic:nvPicPr>
+                    <pic:cNvPr id="1" name=""/>
+                    <pic:cNvPicPr/>
+                  </pic:nvPicPr>
+                  <pic:blipFill>
+                    <a:blip r:embed="rId21"/>
+                    <a:stretch>
+                      <a:fillRect/>
+                    </a:stretch>
+                  </pic:blipFill>
+                  <pic:spPr>
+                    <a:xfrm>
+                      <a:off x="0" y="0"/>
+                      <a:ext cx="6479540" cy="4469130"/>
+                    </a:xfrm>
+                    <a:prstGeom prst="rect">
+                      <a:avLst/>
+                    </a:prstGeom>
+                  </pic:spPr>
+                </pic:pic>
+              </a:graphicData>
+            </a:graphic>
+          </wp:inline>
+        </w:drawing>
+      </w:r>
     </w:p>
     <w:p>
       <w:pPr>
@@ -5771,7 +5995,7 @@
   <w:abstractNum w:abstractNumId="5" w15:restartNumberingAfterBreak="0">
     <w:nsid w:val="696D4AE1"/>
     <w:multiLevelType w:val="hybridMultilevel"/>
-    <w:tmpl w:val="BAF01302"/>
+    <w:tmpl w:val="98BC0432"/>
     <w:lvl w:ilvl="0" w:tplc="04160001">
       <w:start w:val="1"/>
       <w:numFmt w:val="bullet"/>

</xml_diff>

<commit_message>
Até exercicio 08 TP2
</commit_message>
<xml_diff>
--- a/TP2/documentos/samuel_hermany_DR3_TP2.docx
+++ b/TP2/documentos/samuel_hermany_DR3_TP2.docx
@@ -4441,13 +4441,23 @@
                                   </w:rPr>
                                   <w:t xml:space="preserve">Bernardo </w:t>
                                 </w:r>
+                                <w:proofErr w:type="spellStart"/>
                                 <w:r>
                                   <w:rPr>
                                     <w:rFonts w:ascii="Arial" w:hAnsi="Arial" w:cs="Arial"/>
                                     <w:sz w:val="20"/>
                                     <w:szCs w:val="20"/>
                                   </w:rPr>
-                                  <w:t xml:space="preserve">Petry </w:t>
+                                  <w:t>Petry</w:t>
+                                </w:r>
+                                <w:proofErr w:type="spellEnd"/>
+                                <w:r>
+                                  <w:rPr>
+                                    <w:rFonts w:ascii="Arial" w:hAnsi="Arial" w:cs="Arial"/>
+                                    <w:sz w:val="20"/>
+                                    <w:szCs w:val="20"/>
+                                  </w:rPr>
+                                  <w:t xml:space="preserve"> </w:t>
                                 </w:r>
                                 <w:r>
                                   <w:rPr>
@@ -4520,13 +4530,23 @@
                             </w:rPr>
                             <w:t xml:space="preserve">Bernardo </w:t>
                           </w:r>
+                          <w:proofErr w:type="spellStart"/>
                           <w:r>
                             <w:rPr>
                               <w:rFonts w:ascii="Arial" w:hAnsi="Arial" w:cs="Arial"/>
                               <w:sz w:val="20"/>
                               <w:szCs w:val="20"/>
                             </w:rPr>
-                            <w:t xml:space="preserve">Petry </w:t>
+                            <w:t>Petry</w:t>
+                          </w:r>
+                          <w:proofErr w:type="spellEnd"/>
+                          <w:r>
+                            <w:rPr>
+                              <w:rFonts w:ascii="Arial" w:hAnsi="Arial" w:cs="Arial"/>
+                              <w:sz w:val="20"/>
+                              <w:szCs w:val="20"/>
+                            </w:rPr>
+                            <w:t xml:space="preserve"> </w:t>
                           </w:r>
                           <w:r>
                             <w:rPr>
@@ -4612,9 +4632,9 @@
           <w:noProof/>
         </w:rPr>
         <w:drawing>
-          <wp:inline distT="0" distB="0" distL="0" distR="0" wp14:anchorId="08888087" wp14:editId="618C0AFB">
-            <wp:extent cx="3896882" cy="1121542"/>
-            <wp:effectExtent l="0" t="0" r="8890" b="2540"/>
+          <wp:inline distT="0" distB="0" distL="0" distR="0" wp14:anchorId="08888087" wp14:editId="2AEA54AC">
+            <wp:extent cx="6087065" cy="1751888"/>
+            <wp:effectExtent l="0" t="0" r="0" b="1270"/>
             <wp:docPr id="34" name="Imagem 34"/>
             <wp:cNvGraphicFramePr>
               <a:graphicFrameLocks xmlns:a="http://schemas.openxmlformats.org/drawingml/2006/main" noChangeAspect="1"/>
@@ -4635,7 +4655,7 @@
                   <pic:spPr>
                     <a:xfrm>
                       <a:off x="0" y="0"/>
-                      <a:ext cx="3927354" cy="1130312"/>
+                      <a:ext cx="6166571" cy="1774770"/>
                     </a:xfrm>
                     <a:prstGeom prst="rect">
                       <a:avLst/>
@@ -4672,9 +4692,9 @@
           <w:noProof/>
         </w:rPr>
         <w:drawing>
-          <wp:inline distT="0" distB="0" distL="0" distR="0" wp14:anchorId="2A77F082" wp14:editId="1747AE89">
-            <wp:extent cx="3922519" cy="2796198"/>
-            <wp:effectExtent l="0" t="0" r="1905" b="4445"/>
+          <wp:inline distT="0" distB="0" distL="0" distR="0" wp14:anchorId="2A77F082" wp14:editId="7BD54925">
+            <wp:extent cx="5964553" cy="4251878"/>
+            <wp:effectExtent l="0" t="0" r="0" b="0"/>
             <wp:docPr id="41" name="Imagem 41"/>
             <wp:cNvGraphicFramePr>
               <a:graphicFrameLocks xmlns:a="http://schemas.openxmlformats.org/drawingml/2006/main" noChangeAspect="1"/>
@@ -4695,7 +4715,7 @@
                   <pic:spPr>
                     <a:xfrm>
                       <a:off x="0" y="0"/>
-                      <a:ext cx="3932427" cy="2803261"/>
+                      <a:ext cx="6008162" cy="4282965"/>
                     </a:xfrm>
                     <a:prstGeom prst="rect">
                       <a:avLst/>
@@ -4713,6 +4733,7 @@
         <w:pStyle w:val="Ttulo1"/>
       </w:pPr>
       <w:r>
+        <w:lastRenderedPageBreak/>
         <w:t>Exercício</w:t>
       </w:r>
     </w:p>
@@ -4722,9 +4743,9 @@
       </w:pPr>
       <w:r>
         <w:drawing>
-          <wp:inline distT="0" distB="0" distL="0" distR="0" wp14:anchorId="224DD971" wp14:editId="5D415CAD">
-            <wp:extent cx="4460905" cy="3357045"/>
-            <wp:effectExtent l="0" t="0" r="0" b="0"/>
+          <wp:inline distT="0" distB="0" distL="0" distR="0" wp14:anchorId="224DD971" wp14:editId="475725C9">
+            <wp:extent cx="5861838" cy="4411313"/>
+            <wp:effectExtent l="0" t="0" r="5715" b="8890"/>
             <wp:docPr id="48" name="Imagem 48"/>
             <wp:cNvGraphicFramePr>
               <a:graphicFrameLocks xmlns:a="http://schemas.openxmlformats.org/drawingml/2006/main" noChangeAspect="1"/>
@@ -4745,7 +4766,7 @@
                   <pic:spPr>
                     <a:xfrm>
                       <a:off x="0" y="0"/>
-                      <a:ext cx="4465764" cy="3360701"/>
+                      <a:ext cx="5882974" cy="4427219"/>
                     </a:xfrm>
                     <a:prstGeom prst="rect">
                       <a:avLst/>
@@ -4763,7 +4784,6 @@
         <w:pStyle w:val="Ttulo1"/>
       </w:pPr>
       <w:r>
-        <w:lastRenderedPageBreak/>
         <w:t>Exercício</w:t>
       </w:r>
     </w:p>
@@ -4788,9 +4808,9 @@
           <w:noProof/>
         </w:rPr>
         <w:drawing>
-          <wp:inline distT="0" distB="0" distL="0" distR="0" wp14:anchorId="67BEA9F3" wp14:editId="188CECB8">
-            <wp:extent cx="3896882" cy="1121542"/>
-            <wp:effectExtent l="0" t="0" r="8890" b="2540"/>
+          <wp:inline distT="0" distB="0" distL="0" distR="0" wp14:anchorId="67BEA9F3" wp14:editId="59F9F715">
+            <wp:extent cx="6176143" cy="1777525"/>
+            <wp:effectExtent l="0" t="0" r="6985" b="6350"/>
             <wp:docPr id="49" name="Imagem 49"/>
             <wp:cNvGraphicFramePr>
               <a:graphicFrameLocks xmlns:a="http://schemas.openxmlformats.org/drawingml/2006/main" noChangeAspect="1"/>
@@ -4811,7 +4831,7 @@
                   <pic:spPr>
                     <a:xfrm>
                       <a:off x="0" y="0"/>
-                      <a:ext cx="3927354" cy="1130312"/>
+                      <a:ext cx="6176143" cy="1777525"/>
                     </a:xfrm>
                     <a:prstGeom prst="rect">
                       <a:avLst/>
@@ -4831,8 +4851,26 @@
           <w:ilvl w:val="0"/>
           <w:numId w:val="12"/>
         </w:numPr>
+        <w:sectPr>
+          <w:pgSz w:w="11906" w:h="16838"/>
+          <w:pgMar w:top="851" w:right="851" w:bottom="851" w:left="851" w:header="709" w:footer="709" w:gutter="0"/>
+          <w:pgNumType w:start="0"/>
+          <w:cols w:space="708"/>
+          <w:titlePg/>
+          <w:docGrid w:linePitch="360"/>
+        </w:sectPr>
+      </w:pPr>
+    </w:p>
+    <w:p>
+      <w:pPr>
+        <w:pStyle w:val="PargrafodaLista"/>
+        <w:numPr>
+          <w:ilvl w:val="0"/>
+          <w:numId w:val="12"/>
+        </w:numPr>
       </w:pPr>
       <w:r>
+        <w:lastRenderedPageBreak/>
         <w:t>Teste</w:t>
       </w:r>
     </w:p>
@@ -4845,9 +4883,9 @@
           <w:noProof/>
         </w:rPr>
         <w:drawing>
-          <wp:inline distT="0" distB="0" distL="0" distR="0" wp14:anchorId="17AD3C4F" wp14:editId="413077CA">
-            <wp:extent cx="5170146" cy="6024912"/>
-            <wp:effectExtent l="0" t="0" r="0" b="0"/>
+          <wp:inline distT="0" distB="0" distL="0" distR="0" wp14:anchorId="17AD3C4F" wp14:editId="7BE40450">
+            <wp:extent cx="6079378" cy="7084464"/>
+            <wp:effectExtent l="0" t="0" r="0" b="2540"/>
             <wp:docPr id="50" name="Imagem 50"/>
             <wp:cNvGraphicFramePr>
               <a:graphicFrameLocks xmlns:a="http://schemas.openxmlformats.org/drawingml/2006/main" noChangeAspect="1"/>
@@ -4868,7 +4906,7 @@
                   <pic:spPr>
                     <a:xfrm>
                       <a:off x="0" y="0"/>
-                      <a:ext cx="5192887" cy="6051412"/>
+                      <a:ext cx="6120729" cy="7132651"/>
                     </a:xfrm>
                     <a:prstGeom prst="rect">
                       <a:avLst/>
@@ -4890,8 +4928,8 @@
           <w:noProof/>
         </w:rPr>
         <w:drawing>
-          <wp:inline distT="0" distB="0" distL="0" distR="0" wp14:anchorId="3CD2D0AA" wp14:editId="13944070">
-            <wp:extent cx="5281301" cy="1604947"/>
+          <wp:inline distT="0" distB="0" distL="0" distR="0" wp14:anchorId="3CD2D0AA" wp14:editId="6A978FCD">
+            <wp:extent cx="6158527" cy="1871529"/>
             <wp:effectExtent l="0" t="0" r="0" b="0"/>
             <wp:docPr id="51" name="Imagem 51"/>
             <wp:cNvGraphicFramePr>
@@ -4913,7 +4951,7 @@
                   <pic:spPr>
                     <a:xfrm>
                       <a:off x="0" y="0"/>
-                      <a:ext cx="5354545" cy="1627205"/>
+                      <a:ext cx="6290551" cy="1911650"/>
                     </a:xfrm>
                     <a:prstGeom prst="rect">
                       <a:avLst/>
@@ -4933,6 +4971,18 @@
       <w:r>
         <w:lastRenderedPageBreak/>
         <w:t>Exercício</w:t>
+      </w:r>
+    </w:p>
+    <w:p>
+      <w:pPr>
+        <w:pStyle w:val="PargrafodaLista"/>
+        <w:numPr>
+          <w:ilvl w:val="0"/>
+          <w:numId w:val="12"/>
+        </w:numPr>
+      </w:pPr>
+      <w:r>
+        <w:t>Implementação</w:t>
       </w:r>
     </w:p>
     <w:p>
@@ -4979,10 +5029,14 @@
     </w:p>
     <w:p>
       <w:pPr>
-        <w:pStyle w:val="Ttulo1"/>
+        <w:pStyle w:val="PargrafodaLista"/>
+        <w:numPr>
+          <w:ilvl w:val="0"/>
+          <w:numId w:val="12"/>
+        </w:numPr>
       </w:pPr>
       <w:r>
-        <w:t>Exercício</w:t>
+        <w:t>Teste</w:t>
       </w:r>
     </w:p>
     <w:p>
@@ -4991,10 +5045,10 @@
       </w:pPr>
       <w:r>
         <w:drawing>
-          <wp:inline distT="0" distB="0" distL="0" distR="0" wp14:anchorId="3CDB2C7E" wp14:editId="08721E62">
-            <wp:extent cx="6089502" cy="1906905"/>
-            <wp:effectExtent l="0" t="0" r="6985" b="0"/>
-            <wp:docPr id="53" name="Imagem 53"/>
+          <wp:inline distT="0" distB="0" distL="0" distR="0" wp14:anchorId="6EA3CB0D" wp14:editId="46043719">
+            <wp:extent cx="6255868" cy="5614587"/>
+            <wp:effectExtent l="0" t="0" r="0" b="5715"/>
+            <wp:docPr id="36" name="Imagem 36"/>
             <wp:cNvGraphicFramePr>
               <a:graphicFrameLocks xmlns:a="http://schemas.openxmlformats.org/drawingml/2006/main" noChangeAspect="1"/>
             </wp:cNvGraphicFramePr>
@@ -5014,7 +5068,7 @@
                   <pic:spPr>
                     <a:xfrm>
                       <a:off x="0" y="0"/>
-                      <a:ext cx="6093535" cy="1908168"/>
+                      <a:ext cx="6265330" cy="5623079"/>
                     </a:xfrm>
                     <a:prstGeom prst="rect">
                       <a:avLst/>
@@ -5033,10 +5087,10 @@
       </w:pPr>
       <w:r>
         <w:drawing>
-          <wp:inline distT="0" distB="0" distL="0" distR="0" wp14:anchorId="1E6607B9" wp14:editId="0CAD39E9">
-            <wp:extent cx="6479540" cy="3841115"/>
-            <wp:effectExtent l="0" t="0" r="0" b="6985"/>
-            <wp:docPr id="54" name="Imagem 54"/>
+          <wp:inline distT="0" distB="0" distL="0" distR="0" wp14:anchorId="7B28671B" wp14:editId="67BD375E">
+            <wp:extent cx="6314885" cy="1235252"/>
+            <wp:effectExtent l="0" t="0" r="0" b="3175"/>
+            <wp:docPr id="37" name="Imagem 37"/>
             <wp:cNvGraphicFramePr>
               <a:graphicFrameLocks xmlns:a="http://schemas.openxmlformats.org/drawingml/2006/main" noChangeAspect="1"/>
             </wp:cNvGraphicFramePr>
@@ -5056,7 +5110,7 @@
                   <pic:spPr>
                     <a:xfrm>
                       <a:off x="0" y="0"/>
-                      <a:ext cx="6479540" cy="3841115"/>
+                      <a:ext cx="6327197" cy="1237660"/>
                     </a:xfrm>
                     <a:prstGeom prst="rect">
                       <a:avLst/>
@@ -5072,19 +5126,6 @@
     <w:p>
       <w:pPr>
         <w:pStyle w:val="Ttulo1"/>
-        <w:sectPr>
-          <w:pgSz w:w="11906" w:h="16838"/>
-          <w:pgMar w:top="851" w:right="851" w:bottom="851" w:left="851" w:header="709" w:footer="709" w:gutter="0"/>
-          <w:pgNumType w:start="0"/>
-          <w:cols w:space="708"/>
-          <w:titlePg/>
-          <w:docGrid w:linePitch="360"/>
-        </w:sectPr>
-      </w:pPr>
-    </w:p>
-    <w:p>
-      <w:pPr>
-        <w:pStyle w:val="Ttulo1"/>
       </w:pPr>
       <w:r>
         <w:lastRenderedPageBreak/>
@@ -5093,32 +5134,14 @@
     </w:p>
     <w:p>
       <w:pPr>
-        <w:pStyle w:val="PargrafodaLista"/>
-        <w:numPr>
-          <w:ilvl w:val="0"/>
-          <w:numId w:val="12"/>
-        </w:numPr>
-        <w:rPr>
-          <w:iCs/>
-        </w:rPr>
-      </w:pPr>
-      <w:r>
-        <w:rPr>
-          <w:iCs/>
-        </w:rPr>
-        <w:t>Interface</w:t>
-      </w:r>
-    </w:p>
-    <w:p>
-      <w:pPr>
         <w:pStyle w:val="Imagem"/>
       </w:pPr>
       <w:r>
         <w:drawing>
-          <wp:inline distT="0" distB="0" distL="0" distR="0" wp14:anchorId="6EE6C924" wp14:editId="26BF5EE5">
-            <wp:extent cx="4343400" cy="1028700"/>
+          <wp:inline distT="0" distB="0" distL="0" distR="0" wp14:anchorId="24CCB75D" wp14:editId="5CA33F4E">
+            <wp:extent cx="4476750" cy="2114550"/>
             <wp:effectExtent l="0" t="0" r="0" b="0"/>
-            <wp:docPr id="33" name="Imagem 33"/>
+            <wp:docPr id="43" name="Imagem 43"/>
             <wp:cNvGraphicFramePr>
               <a:graphicFrameLocks xmlns:a="http://schemas.openxmlformats.org/drawingml/2006/main" noChangeAspect="1"/>
             </wp:cNvGraphicFramePr>
@@ -5138,7 +5161,7 @@
                   <pic:spPr>
                     <a:xfrm>
                       <a:off x="0" y="0"/>
-                      <a:ext cx="4343400" cy="1028700"/>
+                      <a:ext cx="4476750" cy="2114550"/>
                     </a:xfrm>
                     <a:prstGeom prst="rect">
                       <a:avLst/>
@@ -5153,26 +5176,14 @@
     </w:p>
     <w:p>
       <w:pPr>
-        <w:pStyle w:val="PargrafodaLista"/>
-        <w:numPr>
-          <w:ilvl w:val="0"/>
-          <w:numId w:val="12"/>
-        </w:numPr>
-      </w:pPr>
-      <w:r>
-        <w:t>Teste</w:t>
-      </w:r>
-    </w:p>
-    <w:p>
-      <w:pPr>
         <w:pStyle w:val="Imagem"/>
       </w:pPr>
       <w:r>
         <w:drawing>
-          <wp:inline distT="0" distB="0" distL="0" distR="0" wp14:anchorId="6ACF3840" wp14:editId="4692067B">
-            <wp:extent cx="4915660" cy="4675272"/>
+          <wp:inline distT="0" distB="0" distL="0" distR="0" wp14:anchorId="3240DDC8" wp14:editId="49D651D6">
+            <wp:extent cx="6479540" cy="3320415"/>
             <wp:effectExtent l="0" t="0" r="0" b="0"/>
-            <wp:docPr id="35" name="Imagem 35"/>
+            <wp:docPr id="44" name="Imagem 44"/>
             <wp:cNvGraphicFramePr>
               <a:graphicFrameLocks xmlns:a="http://schemas.openxmlformats.org/drawingml/2006/main" noChangeAspect="1"/>
             </wp:cNvGraphicFramePr>
@@ -5192,7 +5203,201 @@
                   <pic:spPr>
                     <a:xfrm>
                       <a:off x="0" y="0"/>
-                      <a:ext cx="4925390" cy="4684526"/>
+                      <a:ext cx="6479540" cy="3320415"/>
+                    </a:xfrm>
+                    <a:prstGeom prst="rect">
+                      <a:avLst/>
+                    </a:prstGeom>
+                  </pic:spPr>
+                </pic:pic>
+              </a:graphicData>
+            </a:graphic>
+          </wp:inline>
+        </w:drawing>
+      </w:r>
+    </w:p>
+    <w:p>
+      <w:pPr>
+        <w:pStyle w:val="Ttulo1"/>
+      </w:pPr>
+      <w:r>
+        <w:t>Exercício</w:t>
+      </w:r>
+    </w:p>
+    <w:p>
+      <w:pPr>
+        <w:pStyle w:val="PargrafodaLista"/>
+        <w:numPr>
+          <w:ilvl w:val="0"/>
+          <w:numId w:val="12"/>
+        </w:numPr>
+        <w:rPr>
+          <w:iCs/>
+        </w:rPr>
+      </w:pPr>
+      <w:r>
+        <w:rPr>
+          <w:iCs/>
+        </w:rPr>
+        <w:t>Interface</w:t>
+      </w:r>
+    </w:p>
+    <w:p>
+      <w:pPr>
+        <w:pStyle w:val="Imagem"/>
+      </w:pPr>
+      <w:r>
+        <w:drawing>
+          <wp:inline distT="0" distB="0" distL="0" distR="0" wp14:anchorId="0DCAAE14" wp14:editId="3384DE7A">
+            <wp:extent cx="6029325" cy="1171575"/>
+            <wp:effectExtent l="0" t="0" r="9525" b="9525"/>
+            <wp:docPr id="58" name="Imagem 58"/>
+            <wp:cNvGraphicFramePr>
+              <a:graphicFrameLocks xmlns:a="http://schemas.openxmlformats.org/drawingml/2006/main" noChangeAspect="1"/>
+            </wp:cNvGraphicFramePr>
+            <a:graphic xmlns:a="http://schemas.openxmlformats.org/drawingml/2006/main">
+              <a:graphicData uri="http://schemas.openxmlformats.org/drawingml/2006/picture">
+                <pic:pic xmlns:pic="http://schemas.openxmlformats.org/drawingml/2006/picture">
+                  <pic:nvPicPr>
+                    <pic:cNvPr id="1" name=""/>
+                    <pic:cNvPicPr/>
+                  </pic:nvPicPr>
+                  <pic:blipFill>
+                    <a:blip r:embed="rId18"/>
+                    <a:stretch>
+                      <a:fillRect/>
+                    </a:stretch>
+                  </pic:blipFill>
+                  <pic:spPr>
+                    <a:xfrm>
+                      <a:off x="0" y="0"/>
+                      <a:ext cx="6029325" cy="1171575"/>
+                    </a:xfrm>
+                    <a:prstGeom prst="rect">
+                      <a:avLst/>
+                    </a:prstGeom>
+                  </pic:spPr>
+                </pic:pic>
+              </a:graphicData>
+            </a:graphic>
+          </wp:inline>
+        </w:drawing>
+      </w:r>
+    </w:p>
+    <w:p>
+      <w:pPr>
+        <w:pStyle w:val="PargrafodaLista"/>
+        <w:numPr>
+          <w:ilvl w:val="0"/>
+          <w:numId w:val="12"/>
+        </w:numPr>
+        <w:sectPr>
+          <w:pgSz w:w="11906" w:h="16838"/>
+          <w:pgMar w:top="851" w:right="851" w:bottom="851" w:left="851" w:header="709" w:footer="709" w:gutter="0"/>
+          <w:pgNumType w:start="0"/>
+          <w:cols w:space="708"/>
+          <w:titlePg/>
+          <w:docGrid w:linePitch="360"/>
+        </w:sectPr>
+      </w:pPr>
+    </w:p>
+    <w:p>
+      <w:pPr>
+        <w:pStyle w:val="PargrafodaLista"/>
+        <w:numPr>
+          <w:ilvl w:val="0"/>
+          <w:numId w:val="12"/>
+        </w:numPr>
+      </w:pPr>
+      <w:r>
+        <w:lastRenderedPageBreak/>
+        <w:t>Implementação</w:t>
+      </w:r>
+    </w:p>
+    <w:p>
+      <w:pPr>
+        <w:pStyle w:val="Imagem"/>
+      </w:pPr>
+      <w:r>
+        <w:drawing>
+          <wp:inline distT="0" distB="0" distL="0" distR="0" wp14:anchorId="1FC38628" wp14:editId="54FACDD1">
+            <wp:extent cx="6479540" cy="1631315"/>
+            <wp:effectExtent l="0" t="0" r="0" b="6985"/>
+            <wp:docPr id="59" name="Imagem 59"/>
+            <wp:cNvGraphicFramePr>
+              <a:graphicFrameLocks xmlns:a="http://schemas.openxmlformats.org/drawingml/2006/main" noChangeAspect="1"/>
+            </wp:cNvGraphicFramePr>
+            <a:graphic xmlns:a="http://schemas.openxmlformats.org/drawingml/2006/main">
+              <a:graphicData uri="http://schemas.openxmlformats.org/drawingml/2006/picture">
+                <pic:pic xmlns:pic="http://schemas.openxmlformats.org/drawingml/2006/picture">
+                  <pic:nvPicPr>
+                    <pic:cNvPr id="1" name=""/>
+                    <pic:cNvPicPr/>
+                  </pic:nvPicPr>
+                  <pic:blipFill>
+                    <a:blip r:embed="rId19"/>
+                    <a:stretch>
+                      <a:fillRect/>
+                    </a:stretch>
+                  </pic:blipFill>
+                  <pic:spPr>
+                    <a:xfrm>
+                      <a:off x="0" y="0"/>
+                      <a:ext cx="6479540" cy="1631315"/>
+                    </a:xfrm>
+                    <a:prstGeom prst="rect">
+                      <a:avLst/>
+                    </a:prstGeom>
+                  </pic:spPr>
+                </pic:pic>
+              </a:graphicData>
+            </a:graphic>
+          </wp:inline>
+        </w:drawing>
+      </w:r>
+    </w:p>
+    <w:p>
+      <w:pPr>
+        <w:pStyle w:val="PargrafodaLista"/>
+        <w:numPr>
+          <w:ilvl w:val="0"/>
+          <w:numId w:val="12"/>
+        </w:numPr>
+      </w:pPr>
+      <w:r>
+        <w:t>Teste</w:t>
+      </w:r>
+    </w:p>
+    <w:p>
+      <w:pPr>
+        <w:pStyle w:val="Imagem"/>
+      </w:pPr>
+      <w:r>
+        <w:drawing>
+          <wp:inline distT="0" distB="0" distL="0" distR="0" wp14:anchorId="1D3CC80E" wp14:editId="4598052E">
+            <wp:extent cx="5759865" cy="5525609"/>
+            <wp:effectExtent l="0" t="0" r="0" b="0"/>
+            <wp:docPr id="60" name="Imagem 60"/>
+            <wp:cNvGraphicFramePr>
+              <a:graphicFrameLocks xmlns:a="http://schemas.openxmlformats.org/drawingml/2006/main" noChangeAspect="1"/>
+            </wp:cNvGraphicFramePr>
+            <a:graphic xmlns:a="http://schemas.openxmlformats.org/drawingml/2006/main">
+              <a:graphicData uri="http://schemas.openxmlformats.org/drawingml/2006/picture">
+                <pic:pic xmlns:pic="http://schemas.openxmlformats.org/drawingml/2006/picture">
+                  <pic:nvPicPr>
+                    <pic:cNvPr id="1" name=""/>
+                    <pic:cNvPicPr/>
+                  </pic:nvPicPr>
+                  <pic:blipFill>
+                    <a:blip r:embed="rId20"/>
+                    <a:stretch>
+                      <a:fillRect/>
+                    </a:stretch>
+                  </pic:blipFill>
+                  <pic:spPr>
+                    <a:xfrm>
+                      <a:off x="0" y="0"/>
+                      <a:ext cx="5774863" cy="5539997"/>
                     </a:xfrm>
                     <a:prstGeom prst="rect">
                       <a:avLst/>
@@ -5246,7 +5451,7 @@
                     <pic:cNvPicPr/>
                   </pic:nvPicPr>
                   <pic:blipFill>
-                    <a:blip r:embed="rId18"/>
+                    <a:blip r:embed="rId21"/>
                     <a:stretch>
                       <a:fillRect/>
                     </a:stretch>
@@ -5315,7 +5520,7 @@
                     <pic:cNvPicPr/>
                   </pic:nvPicPr>
                   <pic:blipFill>
-                    <a:blip r:embed="rId19"/>
+                    <a:blip r:embed="rId22"/>
                     <a:stretch>
                       <a:fillRect/>
                     </a:stretch>
@@ -5345,8 +5550,13 @@
         </w:numPr>
       </w:pPr>
       <w:r>
-        <w:t>Ajuste no método CalculadoraReembolso</w:t>
+        <w:t xml:space="preserve">Ajuste no método </w:t>
       </w:r>
+      <w:proofErr w:type="spellStart"/>
+      <w:r>
+        <w:t>CalculadoraReembolso</w:t>
+      </w:r>
+      <w:proofErr w:type="spellEnd"/>
     </w:p>
     <w:p>
       <w:pPr>
@@ -5354,10 +5564,10 @@
       </w:pPr>
       <w:r>
         <w:drawing>
-          <wp:inline distT="0" distB="0" distL="0" distR="0" wp14:anchorId="7DA82672" wp14:editId="52F3F69D">
-            <wp:extent cx="6479540" cy="5250180"/>
-            <wp:effectExtent l="0" t="0" r="0" b="5715"/>
-            <wp:docPr id="40" name="Imagem 40"/>
+          <wp:inline distT="0" distB="0" distL="0" distR="0" wp14:anchorId="3EB87913" wp14:editId="6E875BA3">
+            <wp:extent cx="6479540" cy="4940300"/>
+            <wp:effectExtent l="0" t="0" r="0" b="0"/>
+            <wp:docPr id="45" name="Imagem 45"/>
             <wp:cNvGraphicFramePr>
               <a:graphicFrameLocks xmlns:a="http://schemas.openxmlformats.org/drawingml/2006/main" noChangeAspect="1"/>
             </wp:cNvGraphicFramePr>
@@ -5369,7 +5579,7 @@
                     <pic:cNvPicPr/>
                   </pic:nvPicPr>
                   <pic:blipFill>
-                    <a:blip r:embed="rId20"/>
+                    <a:blip r:embed="rId23"/>
                     <a:stretch>
                       <a:fillRect/>
                     </a:stretch>
@@ -5377,7 +5587,7 @@
                   <pic:spPr>
                     <a:xfrm>
                       <a:off x="0" y="0"/>
-                      <a:ext cx="6479540" cy="5250180"/>
+                      <a:ext cx="6479540" cy="4940300"/>
                     </a:xfrm>
                     <a:prstGeom prst="rect">
                       <a:avLst/>
@@ -5422,10 +5632,10 @@
       </w:pPr>
       <w:r>
         <w:drawing>
-          <wp:inline distT="0" distB="0" distL="0" distR="0" wp14:anchorId="44828F3A" wp14:editId="72E9F10E">
-            <wp:extent cx="6479540" cy="4469130"/>
-            <wp:effectExtent l="0" t="0" r="0" b="7620"/>
-            <wp:docPr id="42" name="Imagem 42"/>
+          <wp:inline distT="0" distB="0" distL="0" distR="0" wp14:anchorId="50164758" wp14:editId="32D4014D">
+            <wp:extent cx="6479540" cy="3567430"/>
+            <wp:effectExtent l="0" t="0" r="0" b="0"/>
+            <wp:docPr id="46" name="Imagem 46"/>
             <wp:cNvGraphicFramePr>
               <a:graphicFrameLocks xmlns:a="http://schemas.openxmlformats.org/drawingml/2006/main" noChangeAspect="1"/>
             </wp:cNvGraphicFramePr>
@@ -5437,7 +5647,7 @@
                     <pic:cNvPicPr/>
                   </pic:nvPicPr>
                   <pic:blipFill>
-                    <a:blip r:embed="rId21"/>
+                    <a:blip r:embed="rId24"/>
                     <a:stretch>
                       <a:fillRect/>
                     </a:stretch>
@@ -5445,7 +5655,7 @@
                   <pic:spPr>
                     <a:xfrm>
                       <a:off x="0" y="0"/>
-                      <a:ext cx="6479540" cy="4469130"/>
+                      <a:ext cx="6479540" cy="3567430"/>
                     </a:xfrm>
                     <a:prstGeom prst="rect">
                       <a:avLst/>
@@ -5468,8 +5678,166 @@
     </w:p>
     <w:p>
       <w:pPr>
+        <w:pStyle w:val="PargrafodaLista"/>
+        <w:numPr>
+          <w:ilvl w:val="0"/>
+          <w:numId w:val="12"/>
+        </w:numPr>
+      </w:pPr>
+      <w:r>
+        <w:t>Interface</w:t>
+      </w:r>
+    </w:p>
+    <w:p>
+      <w:pPr>
         <w:pStyle w:val="Imagem"/>
       </w:pPr>
+      <w:r>
+        <w:drawing>
+          <wp:inline distT="0" distB="0" distL="0" distR="0" wp14:anchorId="03FF4C27" wp14:editId="74191C67">
+            <wp:extent cx="5734050" cy="1047750"/>
+            <wp:effectExtent l="0" t="0" r="0" b="0"/>
+            <wp:docPr id="47" name="Imagem 47"/>
+            <wp:cNvGraphicFramePr>
+              <a:graphicFrameLocks xmlns:a="http://schemas.openxmlformats.org/drawingml/2006/main" noChangeAspect="1"/>
+            </wp:cNvGraphicFramePr>
+            <a:graphic xmlns:a="http://schemas.openxmlformats.org/drawingml/2006/main">
+              <a:graphicData uri="http://schemas.openxmlformats.org/drawingml/2006/picture">
+                <pic:pic xmlns:pic="http://schemas.openxmlformats.org/drawingml/2006/picture">
+                  <pic:nvPicPr>
+                    <pic:cNvPr id="1" name=""/>
+                    <pic:cNvPicPr/>
+                  </pic:nvPicPr>
+                  <pic:blipFill>
+                    <a:blip r:embed="rId25"/>
+                    <a:stretch>
+                      <a:fillRect/>
+                    </a:stretch>
+                  </pic:blipFill>
+                  <pic:spPr>
+                    <a:xfrm>
+                      <a:off x="0" y="0"/>
+                      <a:ext cx="5734050" cy="1047750"/>
+                    </a:xfrm>
+                    <a:prstGeom prst="rect">
+                      <a:avLst/>
+                    </a:prstGeom>
+                  </pic:spPr>
+                </pic:pic>
+              </a:graphicData>
+            </a:graphic>
+          </wp:inline>
+        </w:drawing>
+      </w:r>
+    </w:p>
+    <w:p>
+      <w:pPr>
+        <w:pStyle w:val="PargrafodaLista"/>
+        <w:numPr>
+          <w:ilvl w:val="0"/>
+          <w:numId w:val="12"/>
+        </w:numPr>
+      </w:pPr>
+      <w:r>
+        <w:t>Método</w:t>
+      </w:r>
+    </w:p>
+    <w:p>
+      <w:pPr>
+        <w:pStyle w:val="Imagem"/>
+      </w:pPr>
+      <w:r>
+        <w:drawing>
+          <wp:inline distT="0" distB="0" distL="0" distR="0" wp14:anchorId="504CF771" wp14:editId="5A4140C5">
+            <wp:extent cx="4785645" cy="3453694"/>
+            <wp:effectExtent l="0" t="0" r="0" b="0"/>
+            <wp:docPr id="57" name="Imagem 57"/>
+            <wp:cNvGraphicFramePr>
+              <a:graphicFrameLocks xmlns:a="http://schemas.openxmlformats.org/drawingml/2006/main" noChangeAspect="1"/>
+            </wp:cNvGraphicFramePr>
+            <a:graphic xmlns:a="http://schemas.openxmlformats.org/drawingml/2006/main">
+              <a:graphicData uri="http://schemas.openxmlformats.org/drawingml/2006/picture">
+                <pic:pic xmlns:pic="http://schemas.openxmlformats.org/drawingml/2006/picture">
+                  <pic:nvPicPr>
+                    <pic:cNvPr id="1" name=""/>
+                    <pic:cNvPicPr/>
+                  </pic:nvPicPr>
+                  <pic:blipFill>
+                    <a:blip r:embed="rId26"/>
+                    <a:stretch>
+                      <a:fillRect/>
+                    </a:stretch>
+                  </pic:blipFill>
+                  <pic:spPr>
+                    <a:xfrm>
+                      <a:off x="0" y="0"/>
+                      <a:ext cx="4797169" cy="3462010"/>
+                    </a:xfrm>
+                    <a:prstGeom prst="rect">
+                      <a:avLst/>
+                    </a:prstGeom>
+                  </pic:spPr>
+                </pic:pic>
+              </a:graphicData>
+            </a:graphic>
+          </wp:inline>
+        </w:drawing>
+      </w:r>
+    </w:p>
+    <w:p>
+      <w:pPr>
+        <w:pStyle w:val="PargrafodaLista"/>
+        <w:numPr>
+          <w:ilvl w:val="0"/>
+          <w:numId w:val="12"/>
+        </w:numPr>
+      </w:pPr>
+      <w:r>
+        <w:lastRenderedPageBreak/>
+        <w:t>Teste</w:t>
+      </w:r>
+    </w:p>
+    <w:p>
+      <w:pPr>
+        <w:pStyle w:val="Imagem"/>
+      </w:pPr>
+      <w:r>
+        <w:drawing>
+          <wp:inline distT="0" distB="0" distL="0" distR="0" wp14:anchorId="16951188" wp14:editId="78981265">
+            <wp:extent cx="6479540" cy="6316345"/>
+            <wp:effectExtent l="0" t="0" r="0" b="8255"/>
+            <wp:docPr id="61" name="Imagem 61"/>
+            <wp:cNvGraphicFramePr>
+              <a:graphicFrameLocks xmlns:a="http://schemas.openxmlformats.org/drawingml/2006/main" noChangeAspect="1"/>
+            </wp:cNvGraphicFramePr>
+            <a:graphic xmlns:a="http://schemas.openxmlformats.org/drawingml/2006/main">
+              <a:graphicData uri="http://schemas.openxmlformats.org/drawingml/2006/picture">
+                <pic:pic xmlns:pic="http://schemas.openxmlformats.org/drawingml/2006/picture">
+                  <pic:nvPicPr>
+                    <pic:cNvPr id="1" name=""/>
+                    <pic:cNvPicPr/>
+                  </pic:nvPicPr>
+                  <pic:blipFill>
+                    <a:blip r:embed="rId27"/>
+                    <a:stretch>
+                      <a:fillRect/>
+                    </a:stretch>
+                  </pic:blipFill>
+                  <pic:spPr>
+                    <a:xfrm>
+                      <a:off x="0" y="0"/>
+                      <a:ext cx="6479540" cy="6316345"/>
+                    </a:xfrm>
+                    <a:prstGeom prst="rect">
+                      <a:avLst/>
+                    </a:prstGeom>
+                  </pic:spPr>
+                </pic:pic>
+              </a:graphicData>
+            </a:graphic>
+          </wp:inline>
+        </w:drawing>
+      </w:r>
     </w:p>
     <w:p>
       <w:pPr>
@@ -5482,6 +5850,7 @@
         <w:t>Exercício</w:t>
       </w:r>
     </w:p>
+    <w:p/>
     <w:p>
       <w:pPr>
         <w:pStyle w:val="Ttulo1"/>
@@ -5995,7 +6364,7 @@
   <w:abstractNum w:abstractNumId="5" w15:restartNumberingAfterBreak="0">
     <w:nsid w:val="696D4AE1"/>
     <w:multiLevelType w:val="hybridMultilevel"/>
-    <w:tmpl w:val="98BC0432"/>
+    <w:tmpl w:val="91BC7C5A"/>
     <w:lvl w:ilvl="0" w:tplc="04160001">
       <w:start w:val="1"/>
       <w:numFmt w:val="bullet"/>

</xml_diff>

<commit_message>
Até exercicio 09 TP2
</commit_message>
<xml_diff>
--- a/TP2/documentos/samuel_hermany_DR3_TP2.docx
+++ b/TP2/documentos/samuel_hermany_DR3_TP2.docx
@@ -5850,6 +5850,182 @@
         <w:t>Exercício</w:t>
       </w:r>
     </w:p>
+    <w:p>
+      <w:pPr>
+        <w:pStyle w:val="PargrafodaLista"/>
+        <w:numPr>
+          <w:ilvl w:val="0"/>
+          <w:numId w:val="12"/>
+        </w:numPr>
+      </w:pPr>
+      <w:proofErr w:type="spellStart"/>
+      <w:r>
+        <w:t>Helpers</w:t>
+      </w:r>
+      <w:proofErr w:type="spellEnd"/>
+    </w:p>
+    <w:p>
+      <w:pPr>
+        <w:pStyle w:val="Imagem"/>
+      </w:pPr>
+      <w:r>
+        <w:drawing>
+          <wp:inline distT="0" distB="0" distL="0" distR="0" wp14:anchorId="323F9038" wp14:editId="0E3F1C08">
+            <wp:extent cx="3674692" cy="2072577"/>
+            <wp:effectExtent l="0" t="0" r="2540" b="4445"/>
+            <wp:docPr id="33" name="Imagem 33"/>
+            <wp:cNvGraphicFramePr>
+              <a:graphicFrameLocks xmlns:a="http://schemas.openxmlformats.org/drawingml/2006/main" noChangeAspect="1"/>
+            </wp:cNvGraphicFramePr>
+            <a:graphic xmlns:a="http://schemas.openxmlformats.org/drawingml/2006/main">
+              <a:graphicData uri="http://schemas.openxmlformats.org/drawingml/2006/picture">
+                <pic:pic xmlns:pic="http://schemas.openxmlformats.org/drawingml/2006/picture">
+                  <pic:nvPicPr>
+                    <pic:cNvPr id="1" name=""/>
+                    <pic:cNvPicPr/>
+                  </pic:nvPicPr>
+                  <pic:blipFill>
+                    <a:blip r:embed="rId28"/>
+                    <a:stretch>
+                      <a:fillRect/>
+                    </a:stretch>
+                  </pic:blipFill>
+                  <pic:spPr>
+                    <a:xfrm>
+                      <a:off x="0" y="0"/>
+                      <a:ext cx="3688263" cy="2080231"/>
+                    </a:xfrm>
+                    <a:prstGeom prst="rect">
+                      <a:avLst/>
+                    </a:prstGeom>
+                  </pic:spPr>
+                </pic:pic>
+              </a:graphicData>
+            </a:graphic>
+          </wp:inline>
+        </w:drawing>
+      </w:r>
+    </w:p>
+    <w:p>
+      <w:pPr>
+        <w:pStyle w:val="PargrafodaLista"/>
+        <w:numPr>
+          <w:ilvl w:val="0"/>
+          <w:numId w:val="12"/>
+        </w:numPr>
+      </w:pPr>
+      <w:r>
+        <w:lastRenderedPageBreak/>
+        <w:t>Teste</w:t>
+      </w:r>
+    </w:p>
+    <w:p>
+      <w:pPr>
+        <w:pStyle w:val="Imagem"/>
+        <w:spacing w:after="0"/>
+      </w:pPr>
+      <w:r>
+        <w:drawing>
+          <wp:inline distT="0" distB="0" distL="0" distR="0" wp14:anchorId="030F8766" wp14:editId="7CDC71E7">
+            <wp:extent cx="5571858" cy="7018335"/>
+            <wp:effectExtent l="0" t="0" r="0" b="0"/>
+            <wp:docPr id="35" name="Imagem 35"/>
+            <wp:cNvGraphicFramePr>
+              <a:graphicFrameLocks xmlns:a="http://schemas.openxmlformats.org/drawingml/2006/main" noChangeAspect="1"/>
+            </wp:cNvGraphicFramePr>
+            <a:graphic xmlns:a="http://schemas.openxmlformats.org/drawingml/2006/main">
+              <a:graphicData uri="http://schemas.openxmlformats.org/drawingml/2006/picture">
+                <pic:pic xmlns:pic="http://schemas.openxmlformats.org/drawingml/2006/picture">
+                  <pic:nvPicPr>
+                    <pic:cNvPr id="1" name=""/>
+                    <pic:cNvPicPr/>
+                  </pic:nvPicPr>
+                  <pic:blipFill>
+                    <a:blip r:embed="rId29"/>
+                    <a:stretch>
+                      <a:fillRect/>
+                    </a:stretch>
+                  </pic:blipFill>
+                  <pic:spPr>
+                    <a:xfrm>
+                      <a:off x="0" y="0"/>
+                      <a:ext cx="5583272" cy="7032712"/>
+                    </a:xfrm>
+                    <a:prstGeom prst="rect">
+                      <a:avLst/>
+                    </a:prstGeom>
+                  </pic:spPr>
+                </pic:pic>
+              </a:graphicData>
+            </a:graphic>
+          </wp:inline>
+        </w:drawing>
+      </w:r>
+    </w:p>
+    <w:p>
+      <w:pPr>
+        <w:pStyle w:val="Imagem"/>
+        <w:spacing w:before="0"/>
+      </w:pPr>
+      <w:r>
+        <w:drawing>
+          <wp:inline distT="0" distB="0" distL="0" distR="0" wp14:anchorId="6663C00A" wp14:editId="65054E63">
+            <wp:extent cx="5759866" cy="2174342"/>
+            <wp:effectExtent l="0" t="0" r="0" b="0"/>
+            <wp:docPr id="40" name="Imagem 40"/>
+            <wp:cNvGraphicFramePr>
+              <a:graphicFrameLocks xmlns:a="http://schemas.openxmlformats.org/drawingml/2006/main" noChangeAspect="1"/>
+            </wp:cNvGraphicFramePr>
+            <a:graphic xmlns:a="http://schemas.openxmlformats.org/drawingml/2006/main">
+              <a:graphicData uri="http://schemas.openxmlformats.org/drawingml/2006/picture">
+                <pic:pic xmlns:pic="http://schemas.openxmlformats.org/drawingml/2006/picture">
+                  <pic:nvPicPr>
+                    <pic:cNvPr id="1" name=""/>
+                    <pic:cNvPicPr/>
+                  </pic:nvPicPr>
+                  <pic:blipFill>
+                    <a:blip r:embed="rId30"/>
+                    <a:stretch>
+                      <a:fillRect/>
+                    </a:stretch>
+                  </pic:blipFill>
+                  <pic:spPr>
+                    <a:xfrm>
+                      <a:off x="0" y="0"/>
+                      <a:ext cx="5800406" cy="2189646"/>
+                    </a:xfrm>
+                    <a:prstGeom prst="rect">
+                      <a:avLst/>
+                    </a:prstGeom>
+                  </pic:spPr>
+                </pic:pic>
+              </a:graphicData>
+            </a:graphic>
+          </wp:inline>
+        </w:drawing>
+      </w:r>
+    </w:p>
+    <w:p>
+      <w:pPr>
+        <w:pStyle w:val="Ttulo1"/>
+      </w:pPr>
+      <w:r>
+        <w:lastRenderedPageBreak/>
+        <w:t>Exercíci</w:t>
+      </w:r>
+      <w:r>
+        <w:t>o</w:t>
+      </w:r>
+    </w:p>
+    <w:p/>
+    <w:p>
+      <w:pPr>
+        <w:pStyle w:val="Ttulo1"/>
+      </w:pPr>
+      <w:r>
+        <w:t>Exercício</w:t>
+      </w:r>
+    </w:p>
     <w:p/>
     <w:p>
       <w:pPr>
@@ -6364,7 +6540,7 @@
   <w:abstractNum w:abstractNumId="5" w15:restartNumberingAfterBreak="0">
     <w:nsid w:val="696D4AE1"/>
     <w:multiLevelType w:val="hybridMultilevel"/>
-    <w:tmpl w:val="91BC7C5A"/>
+    <w:tmpl w:val="1474E500"/>
     <w:lvl w:ilvl="0" w:tplc="04160001">
       <w:start w:val="1"/>
       <w:numFmt w:val="bullet"/>

</xml_diff>